<commit_message>
MOD: modificación condiciones entregable cuento
</commit_message>
<xml_diff>
--- a/material/Tecnicas/Ejercicios/EntregableCuento(Enunciado).docx
+++ b/material/Tecnicas/Ejercicios/EntregableCuento(Enunciado).docx
@@ -273,12 +273,14 @@
           <w:lang w:val="es-419"/>
         </w:rPr>
       </w:pPr>
+      <w:proofErr w:type="spellStart"/>
       <w:r>
         <w:rPr>
           <w:lang w:val="es-419"/>
         </w:rPr>
         <w:t>Structs</w:t>
       </w:r>
+      <w:proofErr w:type="spellEnd"/>
     </w:p>
     <w:p>
       <w:pPr>
@@ -695,8 +697,30 @@
         <w:rPr>
           <w:lang w:val="es-419"/>
         </w:rPr>
-        <w:t>: correo lfrincon@javerianacali.edu.co</w:t>
-      </w:r>
+        <w:t xml:space="preserve">: </w:t>
+      </w:r>
+      <w:r>
+        <w:rPr>
+          <w:lang w:val="es-419"/>
+        </w:rPr>
+        <w:t>súbalo en su reposi</w:t>
+      </w:r>
+      <w:bookmarkStart w:id="0" w:name="_GoBack"/>
+      <w:bookmarkEnd w:id="0"/>
+      <w:r>
+        <w:rPr>
+          <w:lang w:val="es-419"/>
+        </w:rPr>
+        <w:t xml:space="preserve">torio de </w:t>
+      </w:r>
+      <w:proofErr w:type="spellStart"/>
+      <w:r>
+        <w:rPr>
+          <w:lang w:val="es-419"/>
+        </w:rPr>
+        <w:t>github</w:t>
+      </w:r>
+      <w:proofErr w:type="spellEnd"/>
     </w:p>
     <w:p>
       <w:pPr>
@@ -714,15 +738,7 @@
         <w:rPr>
           <w:lang w:val="es-419"/>
         </w:rPr>
-        <w:t xml:space="preserve">Presentación del cuento </w:t>
-      </w:r>
-      <w:bookmarkStart w:id="0" w:name="_GoBack"/>
-      <w:bookmarkEnd w:id="0"/>
-      <w:r>
-        <w:rPr>
-          <w:lang w:val="es-419"/>
-        </w:rPr>
-        <w:t xml:space="preserve">en clase. </w:t>
+        <w:t xml:space="preserve">Presentación del cuento en clase. </w:t>
       </w:r>
     </w:p>
     <w:p>
@@ -754,7 +770,53 @@
         <w:rPr>
           <w:lang w:val="es-419"/>
         </w:rPr>
-        <w:t xml:space="preserve">Documento escrito y presentación: lunes 16 de marzo del 2020. Ese día la clase durará hasta las 6 de la tarde. </w:t>
+        <w:t>Documento escrito</w:t>
+      </w:r>
+      <w:r>
+        <w:rPr>
+          <w:lang w:val="es-419"/>
+        </w:rPr>
+        <w:t xml:space="preserve">:28 de marzo del 2020. En el repositorio de </w:t>
+      </w:r>
+      <w:proofErr w:type="spellStart"/>
+      <w:r>
+        <w:rPr>
+          <w:lang w:val="es-419"/>
+        </w:rPr>
+        <w:t>github</w:t>
+      </w:r>
+      <w:proofErr w:type="spellEnd"/>
+    </w:p>
+    <w:p>
+      <w:pPr>
+        <w:jc w:val="both"/>
+        <w:rPr>
+          <w:lang w:val="es-419"/>
+        </w:rPr>
+      </w:pPr>
+      <w:r>
+        <w:rPr>
+          <w:lang w:val="es-419"/>
+        </w:rPr>
+        <w:t xml:space="preserve"> </w:t>
+      </w:r>
+      <w:r>
+        <w:rPr>
+          <w:lang w:val="es-419"/>
+        </w:rPr>
+        <w:t>P</w:t>
+      </w:r>
+      <w:r>
+        <w:rPr>
+          <w:lang w:val="es-419"/>
+        </w:rPr>
+        <w:t xml:space="preserve">resentación: </w:t>
+      </w:r>
+      <w:r>
+        <w:rPr>
+          <w:lang w:val="es-419"/>
+        </w:rPr>
+        <w:t xml:space="preserve">por definir según sigan las condiciones académicas.  Les estaré informando. </w:t>
       </w:r>
     </w:p>
     <w:p>
@@ -2225,6 +2287,12 @@
 </file>
 
 <file path=customXml/item1.xml><?xml version="1.0" encoding="utf-8"?>
+<p:properties xmlns:p="http://schemas.microsoft.com/office/2006/metadata/properties" xmlns:xsi="http://www.w3.org/2001/XMLSchema-instance" xmlns:pc="http://schemas.microsoft.com/office/infopath/2007/PartnerControls">
+  <documentManagement/>
+</p:properties>
+</file>
+
+<file path=customXml/item2.xml><?xml version="1.0" encoding="utf-8"?>
 <ct:contentTypeSchema xmlns:ct="http://schemas.microsoft.com/office/2006/metadata/contentType" xmlns:ma="http://schemas.microsoft.com/office/2006/metadata/properties/metaAttributes" ct:_="" ma:_="" ma:contentTypeName="Document" ma:contentTypeID="0x0101009CC503AE44150446BCF7C4E3F5423A39" ma:contentTypeVersion="13" ma:contentTypeDescription="Create a new document." ma:contentTypeScope="" ma:versionID="e58ce4c573b93837c80373d6362ce550">
   <xsd:schema xmlns:xsd="http://www.w3.org/2001/XMLSchema" xmlns:xs="http://www.w3.org/2001/XMLSchema" xmlns:p="http://schemas.microsoft.com/office/2006/metadata/properties" xmlns:ns3="7a9c2f9c-744e-44ce-b8c5-c94a4ebb47ca" xmlns:ns4="7cfc4164-0316-4449-9596-ae07641acc76" targetNamespace="http://schemas.microsoft.com/office/2006/metadata/properties" ma:root="true" ma:fieldsID="16d5308846876a719476d3057b92b54e" ns3:_="" ns4:_="">
     <xsd:import namespace="7a9c2f9c-744e-44ce-b8c5-c94a4ebb47ca"/>
@@ -2447,12 +2515,6 @@
 </ct:contentTypeSchema>
 </file>
 
-<file path=customXml/item2.xml><?xml version="1.0" encoding="utf-8"?>
-<p:properties xmlns:p="http://schemas.microsoft.com/office/2006/metadata/properties" xmlns:xsi="http://www.w3.org/2001/XMLSchema-instance" xmlns:pc="http://schemas.microsoft.com/office/infopath/2007/PartnerControls">
-  <documentManagement/>
-</p:properties>
-</file>
-
 <file path=customXml/item3.xml><?xml version="1.0" encoding="utf-8"?>
 <?mso-contentType ?>
 <FormTemplates xmlns="http://schemas.microsoft.com/sharepoint/v3/contenttype/forms">
@@ -2467,6 +2529,15 @@
 </file>
 
 <file path=customXml/itemProps1.xml><?xml version="1.0" encoding="utf-8"?>
+<ds:datastoreItem xmlns:ds="http://schemas.openxmlformats.org/officeDocument/2006/customXml" ds:itemID="{E0A67FF0-81BB-464C-997D-F416612DA435}">
+  <ds:schemaRefs>
+    <ds:schemaRef ds:uri="http://schemas.microsoft.com/office/2006/metadata/properties"/>
+    <ds:schemaRef ds:uri="http://schemas.microsoft.com/office/infopath/2007/PartnerControls"/>
+  </ds:schemaRefs>
+</ds:datastoreItem>
+</file>
+
+<file path=customXml/itemProps2.xml><?xml version="1.0" encoding="utf-8"?>
 <ds:datastoreItem xmlns:ds="http://schemas.openxmlformats.org/officeDocument/2006/customXml" ds:itemID="{38BAF940-3D45-45F9-A594-34235517DF5F}">
   <ds:schemaRefs>
     <ds:schemaRef ds:uri="http://schemas.microsoft.com/office/2006/metadata/contentType"/>
@@ -2485,15 +2556,6 @@
 </ds:datastoreItem>
 </file>
 
-<file path=customXml/itemProps2.xml><?xml version="1.0" encoding="utf-8"?>
-<ds:datastoreItem xmlns:ds="http://schemas.openxmlformats.org/officeDocument/2006/customXml" ds:itemID="{E0A67FF0-81BB-464C-997D-F416612DA435}">
-  <ds:schemaRefs>
-    <ds:schemaRef ds:uri="http://schemas.microsoft.com/office/2006/metadata/properties"/>
-    <ds:schemaRef ds:uri="http://schemas.microsoft.com/office/infopath/2007/PartnerControls"/>
-  </ds:schemaRefs>
-</ds:datastoreItem>
-</file>
-
 <file path=customXml/itemProps3.xml><?xml version="1.0" encoding="utf-8"?>
 <ds:datastoreItem xmlns:ds="http://schemas.openxmlformats.org/officeDocument/2006/customXml" ds:itemID="{DF608310-FD1E-4A9E-AE86-2761E26F9D9A}">
   <ds:schemaRefs>
@@ -2503,7 +2565,7 @@
 </file>
 
 <file path=customXml/itemProps4.xml><?xml version="1.0" encoding="utf-8"?>
-<ds:datastoreItem xmlns:ds="http://schemas.openxmlformats.org/officeDocument/2006/customXml" ds:itemID="{6FA1158B-66B2-4DFA-A24D-FD98E392B789}">
+<ds:datastoreItem xmlns:ds="http://schemas.openxmlformats.org/officeDocument/2006/customXml" ds:itemID="{78914BC3-FAE4-409F-B0AC-4DC830A7D556}">
   <ds:schemaRefs>
     <ds:schemaRef ds:uri="http://schemas.openxmlformats.org/officeDocument/2006/bibliography"/>
   </ds:schemaRefs>

</xml_diff>

<commit_message>
MOD: se corrije orden de enums
</commit_message>
<xml_diff>
--- a/material/Tecnicas/Ejercicios/EntregableCuento(Enunciado).docx
+++ b/material/Tecnicas/Ejercicios/EntregableCuento(Enunciado).docx
@@ -126,11 +126,7 @@
     </w:p>
     <w:p>
       <w:pPr>
-        <w:pStyle w:val="ListParagraph"/>
-        <w:numPr>
-          <w:ilvl w:val="0"/>
-          <w:numId w:val="2"/>
-        </w:numPr>
+        <w:ind w:left="360"/>
         <w:rPr>
           <w:lang w:val="es-419"/>
         </w:rPr>
@@ -144,11 +140,7 @@
     </w:p>
     <w:p>
       <w:pPr>
-        <w:pStyle w:val="ListParagraph"/>
-        <w:numPr>
-          <w:ilvl w:val="0"/>
-          <w:numId w:val="2"/>
-        </w:numPr>
+        <w:ind w:left="360"/>
         <w:rPr>
           <w:lang w:val="es-419"/>
         </w:rPr>
@@ -168,11 +160,7 @@
     </w:p>
     <w:p>
       <w:pPr>
-        <w:pStyle w:val="ListParagraph"/>
-        <w:numPr>
-          <w:ilvl w:val="0"/>
-          <w:numId w:val="2"/>
-        </w:numPr>
+        <w:ind w:left="360"/>
         <w:rPr>
           <w:lang w:val="es-419"/>
         </w:rPr>
@@ -186,11 +174,7 @@
     </w:p>
     <w:p>
       <w:pPr>
-        <w:pStyle w:val="ListParagraph"/>
-        <w:numPr>
-          <w:ilvl w:val="0"/>
-          <w:numId w:val="2"/>
-        </w:numPr>
+        <w:ind w:left="360"/>
         <w:rPr>
           <w:lang w:val="es-419"/>
         </w:rPr>
@@ -210,11 +194,7 @@
     </w:p>
     <w:p>
       <w:pPr>
-        <w:pStyle w:val="ListParagraph"/>
-        <w:numPr>
-          <w:ilvl w:val="0"/>
-          <w:numId w:val="2"/>
-        </w:numPr>
+        <w:ind w:left="360"/>
         <w:rPr>
           <w:lang w:val="es-419"/>
         </w:rPr>
@@ -228,11 +208,7 @@
     </w:p>
     <w:p>
       <w:pPr>
-        <w:pStyle w:val="ListParagraph"/>
-        <w:numPr>
-          <w:ilvl w:val="0"/>
-          <w:numId w:val="2"/>
-        </w:numPr>
+        <w:ind w:left="360"/>
         <w:rPr>
           <w:lang w:val="es-419"/>
         </w:rPr>
@@ -246,11 +222,7 @@
     </w:p>
     <w:p>
       <w:pPr>
-        <w:pStyle w:val="ListParagraph"/>
-        <w:numPr>
-          <w:ilvl w:val="0"/>
-          <w:numId w:val="2"/>
-        </w:numPr>
+        <w:ind w:left="360"/>
         <w:rPr>
           <w:lang w:val="es-419"/>
         </w:rPr>
@@ -264,11 +236,7 @@
     </w:p>
     <w:p>
       <w:pPr>
-        <w:pStyle w:val="ListParagraph"/>
-        <w:numPr>
-          <w:ilvl w:val="0"/>
-          <w:numId w:val="2"/>
-        </w:numPr>
+        <w:ind w:left="360"/>
         <w:rPr>
           <w:lang w:val="es-419"/>
         </w:rPr>
@@ -284,11 +252,7 @@
     </w:p>
     <w:p>
       <w:pPr>
-        <w:pStyle w:val="ListParagraph"/>
-        <w:numPr>
-          <w:ilvl w:val="0"/>
-          <w:numId w:val="2"/>
-        </w:numPr>
+        <w:ind w:left="360"/>
         <w:rPr>
           <w:lang w:val="es-419"/>
         </w:rPr>
@@ -302,11 +266,7 @@
     </w:p>
     <w:p>
       <w:pPr>
-        <w:pStyle w:val="ListParagraph"/>
-        <w:numPr>
-          <w:ilvl w:val="0"/>
-          <w:numId w:val="2"/>
-        </w:numPr>
+        <w:ind w:left="360"/>
         <w:rPr>
           <w:lang w:val="es-419"/>
         </w:rPr>
@@ -320,11 +280,7 @@
     </w:p>
     <w:p>
       <w:pPr>
-        <w:pStyle w:val="ListParagraph"/>
-        <w:numPr>
-          <w:ilvl w:val="0"/>
-          <w:numId w:val="2"/>
-        </w:numPr>
+        <w:ind w:left="360"/>
         <w:rPr>
           <w:lang w:val="es-419"/>
         </w:rPr>
@@ -338,11 +294,7 @@
     </w:p>
     <w:p>
       <w:pPr>
-        <w:pStyle w:val="ListParagraph"/>
-        <w:numPr>
-          <w:ilvl w:val="0"/>
-          <w:numId w:val="2"/>
-        </w:numPr>
+        <w:ind w:left="360"/>
         <w:rPr>
           <w:lang w:val="es-419"/>
         </w:rPr>
@@ -356,11 +308,7 @@
     </w:p>
     <w:p>
       <w:pPr>
-        <w:pStyle w:val="ListParagraph"/>
-        <w:numPr>
-          <w:ilvl w:val="0"/>
-          <w:numId w:val="2"/>
-        </w:numPr>
+        <w:ind w:left="360"/>
         <w:rPr>
           <w:lang w:val="es-419"/>
         </w:rPr>
@@ -454,7 +402,21 @@
         <w:rPr>
           <w:lang w:val="es-419"/>
         </w:rPr>
-        <w:t xml:space="preserve">El mejor cuento de acuerdo a la votación de </w:t>
+        <w:t xml:space="preserve">El mejor cuento </w:t>
+      </w:r>
+      <w:proofErr w:type="gramStart"/>
+      <w:r>
+        <w:rPr>
+          <w:lang w:val="es-419"/>
+        </w:rPr>
+        <w:t>de acuerdo a</w:t>
+      </w:r>
+      <w:proofErr w:type="gramEnd"/>
+      <w:r>
+        <w:rPr>
+          <w:lang w:val="es-419"/>
+        </w:rPr>
+        <w:t xml:space="preserve"> la votación de </w:t>
       </w:r>
       <w:r>
         <w:rPr>
@@ -552,7 +514,21 @@
         <w:rPr>
           <w:lang w:val="es-419"/>
         </w:rPr>
-        <w:t xml:space="preserve"> Los conceptos deben ser usados correctamente, es decir en un contexto y uso que tenga sentido pero su nombre explícito NO se puede usar en el cuento. Por ejemplo su cuento no puede decir: </w:t>
+        <w:t xml:space="preserve"> Los conceptos deben ser usados correctamente, es decir en un contexto y uso que tenga </w:t>
+      </w:r>
+      <w:proofErr w:type="gramStart"/>
+      <w:r>
+        <w:rPr>
+          <w:lang w:val="es-419"/>
+        </w:rPr>
+        <w:t>sentido</w:t>
+      </w:r>
+      <w:proofErr w:type="gramEnd"/>
+      <w:r>
+        <w:rPr>
+          <w:lang w:val="es-419"/>
+        </w:rPr>
+        <w:t xml:space="preserve"> pero su nombre explícito NO se puede usar en el cuento. Por ejemplo su cuento no puede decir: </w:t>
       </w:r>
       <w:r>
         <w:rPr>
@@ -561,41 +537,9 @@
           <w:color w:val="FF0000"/>
           <w:lang w:val="es-419"/>
         </w:rPr>
-        <w:t>el príncipe tenía un condicional con el que tomaba una decisión…</w:t>
-      </w:r>
-      <w:r>
-        <w:rPr>
-          <w:color w:val="FF0000"/>
-          <w:lang w:val="es-419"/>
-        </w:rPr>
-        <w:t xml:space="preserve">. </w:t>
-      </w:r>
-      <w:r>
-        <w:rPr>
-          <w:lang w:val="es-419"/>
-        </w:rPr>
-        <w:t xml:space="preserve">, sino que el  cuento debe usar los conceptos sin mencionarlos explícitamente. Por ejemplo, </w:t>
-      </w:r>
-      <w:r>
-        <w:rPr>
-          <w:lang w:val="es-419"/>
-        </w:rPr>
-        <w:t xml:space="preserve">el siguiente fragmento </w:t>
-      </w:r>
-      <w:r>
-        <w:rPr>
-          <w:lang w:val="es-419"/>
-        </w:rPr>
-        <w:t>incorpora el concepto de condicionales</w:t>
-      </w:r>
-      <w:r>
-        <w:rPr>
-          <w:i/>
-          <w:iCs/>
-          <w:lang w:val="es-419"/>
-        </w:rPr>
-        <w:t xml:space="preserve">: </w:t>
-      </w:r>
+        <w:t xml:space="preserve">el príncipe tenía un condicional con el que tomaba una </w:t>
+      </w:r>
+      <w:proofErr w:type="gramStart"/>
       <w:r>
         <w:rPr>
           <w:i/>
@@ -603,7 +547,68 @@
           <w:color w:val="FF0000"/>
           <w:lang w:val="es-419"/>
         </w:rPr>
-        <w:t xml:space="preserve">el  príncipe debía decidir si se quedaría a defender el castillo o si viajaría al reino </w:t>
+        <w:t>decisión…</w:t>
+      </w:r>
+      <w:r>
+        <w:rPr>
+          <w:color w:val="FF0000"/>
+          <w:lang w:val="es-419"/>
+        </w:rPr>
+        <w:t>.</w:t>
+      </w:r>
+      <w:proofErr w:type="gramEnd"/>
+      <w:r>
+        <w:rPr>
+          <w:color w:val="FF0000"/>
+          <w:lang w:val="es-419"/>
+        </w:rPr>
+        <w:t xml:space="preserve"> </w:t>
+      </w:r>
+      <w:r>
+        <w:rPr>
+          <w:lang w:val="es-419"/>
+        </w:rPr>
+        <w:t xml:space="preserve">, sino que el  cuento debe usar los conceptos sin mencionarlos explícitamente. Por ejemplo, </w:t>
+      </w:r>
+      <w:r>
+        <w:rPr>
+          <w:lang w:val="es-419"/>
+        </w:rPr>
+        <w:t xml:space="preserve">el siguiente fragmento </w:t>
+      </w:r>
+      <w:r>
+        <w:rPr>
+          <w:lang w:val="es-419"/>
+        </w:rPr>
+        <w:t>incorpora el concepto de condicionales</w:t>
+      </w:r>
+      <w:r>
+        <w:rPr>
+          <w:i/>
+          <w:iCs/>
+          <w:lang w:val="es-419"/>
+        </w:rPr>
+        <w:t xml:space="preserve">: </w:t>
+      </w:r>
+      <w:proofErr w:type="gramStart"/>
+      <w:r>
+        <w:rPr>
+          <w:i/>
+          <w:iCs/>
+          <w:color w:val="FF0000"/>
+          <w:lang w:val="es-419"/>
+        </w:rPr>
+        <w:t>el  príncipe</w:t>
+      </w:r>
+      <w:proofErr w:type="gramEnd"/>
+      <w:r>
+        <w:rPr>
+          <w:i/>
+          <w:iCs/>
+          <w:color w:val="FF0000"/>
+          <w:lang w:val="es-419"/>
+        </w:rPr>
+        <w:t xml:space="preserve"> debía decidir si se quedaría a defender el castillo o si viajaría al reino </w:t>
       </w:r>
       <w:r>
         <w:rPr>
@@ -703,15 +708,7 @@
         <w:rPr>
           <w:lang w:val="es-419"/>
         </w:rPr>
-        <w:t>súbalo en su reposi</w:t>
-      </w:r>
-      <w:bookmarkStart w:id="0" w:name="_GoBack"/>
-      <w:bookmarkEnd w:id="0"/>
-      <w:r>
-        <w:rPr>
-          <w:lang w:val="es-419"/>
-        </w:rPr>
-        <w:t xml:space="preserve">torio de </w:t>
+        <w:t xml:space="preserve">súbalo en su repositorio de </w:t>
       </w:r>
       <w:proofErr w:type="spellStart"/>
       <w:r>
@@ -917,22 +914,55 @@
           <w:ilvl w:val="0"/>
           <w:numId w:val="4"/>
         </w:numPr>
-        <w:jc w:val="both"/>
-        <w:rPr>
-          <w:lang w:val="es-419"/>
-        </w:rPr>
-      </w:pPr>
-      <w:r>
-        <w:rPr>
-          <w:lang w:val="es-419"/>
-        </w:rPr>
-        <w:t>Fluidez en la presentación del cuento (</w:t>
-      </w:r>
-      <w:r>
-        <w:rPr>
-          <w:lang w:val="es-419"/>
-        </w:rPr>
-        <w:t>30</w:t>
+        <w:rPr>
+          <w:b/>
+          <w:bCs/>
+          <w:lang w:val="es-419"/>
+        </w:rPr>
+      </w:pPr>
+      <w:r>
+        <w:rPr>
+          <w:lang w:val="es-419"/>
+        </w:rPr>
+        <w:t xml:space="preserve">Duración </w:t>
+      </w:r>
+      <w:r>
+        <w:rPr>
+          <w:lang w:val="es-419"/>
+        </w:rPr>
+        <w:t xml:space="preserve">redacción y </w:t>
+      </w:r>
+      <w:r>
+        <w:rPr>
+          <w:lang w:val="es-419"/>
+        </w:rPr>
+        <w:t>ortografía</w:t>
+      </w:r>
+      <w:r>
+        <w:rPr>
+          <w:b/>
+          <w:bCs/>
+          <w:lang w:val="es-419"/>
+        </w:rPr>
+        <w:t xml:space="preserve"> </w:t>
+      </w:r>
+      <w:r>
+        <w:rPr>
+          <w:lang w:val="es-419"/>
+        </w:rPr>
+        <w:t>(</w:t>
+      </w:r>
+      <w:r>
+        <w:rPr>
+          <w:lang w:val="es-419"/>
+        </w:rPr>
+        <w:t>2</w:t>
+      </w:r>
+      <w:r>
+        <w:rPr>
+          <w:lang w:val="es-419"/>
+        </w:rPr>
+        <w:t>0</w:t>
       </w:r>
       <w:r>
         <w:rPr>
@@ -969,14 +999,591 @@
         <w:rPr>
           <w:lang w:val="es-419"/>
         </w:rPr>
-        <w:t>1</w:t>
-      </w:r>
+        <w:t>2</w:t>
+      </w:r>
+      <w:bookmarkStart w:id="0" w:name="_GoBack"/>
+      <w:bookmarkEnd w:id="0"/>
       <w:r>
         <w:rPr>
           <w:lang w:val="es-419"/>
         </w:rPr>
         <w:t>0%)</w:t>
       </w:r>
+    </w:p>
+    <w:p>
+      <w:pPr>
+        <w:jc w:val="center"/>
+        <w:rPr>
+          <w:b/>
+          <w:bCs/>
+          <w:lang w:val="es-419"/>
+        </w:rPr>
+      </w:pPr>
+      <w:r>
+        <w:rPr>
+          <w:lang w:val="es-419"/>
+        </w:rPr>
+        <w:br w:type="page"/>
+      </w:r>
+      <w:r>
+        <w:rPr>
+          <w:b/>
+          <w:bCs/>
+          <w:lang w:val="es-419"/>
+        </w:rPr>
+        <w:lastRenderedPageBreak/>
+        <w:t>Rúbrica</w:t>
+      </w:r>
+    </w:p>
+    <w:p>
+      <w:pPr>
+        <w:rPr>
+          <w:lang w:val="es-419"/>
+        </w:rPr>
+      </w:pPr>
+      <w:r>
+        <w:rPr>
+          <w:b/>
+          <w:bCs/>
+          <w:lang w:val="es-419"/>
+        </w:rPr>
+        <w:t xml:space="preserve">Conceptos del cuento: </w:t>
+      </w:r>
+    </w:p>
+    <w:p>
+      <w:pPr>
+        <w:rPr>
+          <w:lang w:val="es-419"/>
+        </w:rPr>
+      </w:pPr>
+      <w:r>
+        <w:rPr>
+          <w:lang w:val="es-419"/>
+        </w:rPr>
+        <w:t>5- Se incluyen los conceptos solicitados de una manera muy fluida y clara en el cuento</w:t>
+      </w:r>
+    </w:p>
+    <w:p>
+      <w:pPr>
+        <w:rPr>
+          <w:lang w:val="es-419"/>
+        </w:rPr>
+      </w:pPr>
+      <w:r>
+        <w:rPr>
+          <w:lang w:val="es-419"/>
+        </w:rPr>
+        <w:t xml:space="preserve">4- Se incluyen </w:t>
+      </w:r>
+      <w:r>
+        <w:rPr>
+          <w:lang w:val="es-419"/>
+        </w:rPr>
+        <w:t xml:space="preserve">todos </w:t>
+      </w:r>
+      <w:r>
+        <w:rPr>
+          <w:lang w:val="es-419"/>
+        </w:rPr>
+        <w:t xml:space="preserve">los conceptos </w:t>
+      </w:r>
+      <w:proofErr w:type="gramStart"/>
+      <w:r>
+        <w:rPr>
+          <w:lang w:val="es-419"/>
+        </w:rPr>
+        <w:t>solicitados</w:t>
+      </w:r>
+      <w:proofErr w:type="gramEnd"/>
+      <w:r>
+        <w:rPr>
+          <w:lang w:val="es-419"/>
+        </w:rPr>
+        <w:t xml:space="preserve"> aunque la inclusión de alguno de ellos </w:t>
+      </w:r>
+      <w:r>
+        <w:rPr>
+          <w:lang w:val="es-419"/>
+        </w:rPr>
+        <w:t>fue</w:t>
+      </w:r>
+      <w:r>
+        <w:rPr>
+          <w:lang w:val="es-419"/>
+        </w:rPr>
+        <w:t xml:space="preserve"> un poco forzada</w:t>
+      </w:r>
+    </w:p>
+    <w:p>
+      <w:pPr>
+        <w:rPr>
+          <w:lang w:val="es-419"/>
+        </w:rPr>
+      </w:pPr>
+      <w:r>
+        <w:rPr>
+          <w:lang w:val="es-419"/>
+        </w:rPr>
+        <w:t xml:space="preserve">3- Se incluyen </w:t>
+      </w:r>
+      <w:r>
+        <w:rPr>
+          <w:lang w:val="es-419"/>
+        </w:rPr>
+        <w:t xml:space="preserve">entre </w:t>
+      </w:r>
+      <w:r>
+        <w:rPr>
+          <w:lang w:val="es-419"/>
+        </w:rPr>
+        <w:t xml:space="preserve">6 </w:t>
+      </w:r>
+      <w:r>
+        <w:rPr>
+          <w:lang w:val="es-419"/>
+        </w:rPr>
+        <w:t xml:space="preserve">y 7 </w:t>
+      </w:r>
+      <w:r>
+        <w:rPr>
+          <w:lang w:val="es-419"/>
+        </w:rPr>
+        <w:t>de los conceptos solicitados</w:t>
+      </w:r>
+      <w:r>
+        <w:rPr>
+          <w:lang w:val="es-419"/>
+        </w:rPr>
+        <w:t xml:space="preserve"> de manera fluida </w:t>
+      </w:r>
+      <w:proofErr w:type="gramStart"/>
+      <w:r>
+        <w:rPr>
+          <w:lang w:val="es-419"/>
+        </w:rPr>
+        <w:t>o  se</w:t>
+      </w:r>
+      <w:proofErr w:type="gramEnd"/>
+      <w:r>
+        <w:rPr>
+          <w:lang w:val="es-419"/>
+        </w:rPr>
+        <w:t xml:space="preserve"> incluyen todos los conceptos pero la inclusión de la mayoría de conceptos no fue fluida en el marco de la historia</w:t>
+      </w:r>
+    </w:p>
+    <w:p>
+      <w:pPr>
+        <w:rPr>
+          <w:lang w:val="es-419"/>
+        </w:rPr>
+      </w:pPr>
+      <w:r>
+        <w:rPr>
+          <w:lang w:val="es-419"/>
+        </w:rPr>
+        <w:t xml:space="preserve">2- Se incluyen menos de 6 conceptos de los </w:t>
+      </w:r>
+      <w:proofErr w:type="gramStart"/>
+      <w:r>
+        <w:rPr>
+          <w:lang w:val="es-419"/>
+        </w:rPr>
+        <w:t>solicitados</w:t>
+      </w:r>
+      <w:proofErr w:type="gramEnd"/>
+      <w:r>
+        <w:rPr>
+          <w:lang w:val="es-419"/>
+        </w:rPr>
+        <w:t xml:space="preserve"> pero más de 3</w:t>
+      </w:r>
+      <w:r>
+        <w:rPr>
+          <w:lang w:val="es-419"/>
+        </w:rPr>
+        <w:t xml:space="preserve"> de manera fluida</w:t>
+      </w:r>
+      <w:r>
+        <w:rPr>
+          <w:lang w:val="es-419"/>
+        </w:rPr>
+        <w:t xml:space="preserve">, o </w:t>
+      </w:r>
+      <w:r>
+        <w:rPr>
+          <w:lang w:val="es-419"/>
+        </w:rPr>
+        <w:t xml:space="preserve">se incluyen de 6 o 7 </w:t>
+      </w:r>
+      <w:r>
+        <w:rPr>
+          <w:lang w:val="es-419"/>
+        </w:rPr>
+        <w:t xml:space="preserve">los conceptos incluidos </w:t>
+      </w:r>
+      <w:r>
+        <w:rPr>
+          <w:lang w:val="es-419"/>
+        </w:rPr>
+        <w:t xml:space="preserve">pero no están enlazados de manera fluida en el marco de la historia. </w:t>
+      </w:r>
+    </w:p>
+    <w:p>
+      <w:pPr>
+        <w:rPr>
+          <w:lang w:val="es-419"/>
+        </w:rPr>
+      </w:pPr>
+      <w:r>
+        <w:rPr>
+          <w:lang w:val="es-419"/>
+        </w:rPr>
+        <w:t xml:space="preserve">1-Se incluyen solo 3 o menos conceptos de los solicitados, o aunque se incluyeron </w:t>
+      </w:r>
+      <w:proofErr w:type="gramStart"/>
+      <w:r>
+        <w:rPr>
+          <w:lang w:val="es-419"/>
+        </w:rPr>
+        <w:t>entre  y</w:t>
+      </w:r>
+      <w:proofErr w:type="gramEnd"/>
+      <w:r>
+        <w:rPr>
+          <w:lang w:val="es-419"/>
+        </w:rPr>
+        <w:t xml:space="preserve"> 6 conceptos éstos no se enlazaron de manera fluida en el marco de la historia.</w:t>
+      </w:r>
+    </w:p>
+    <w:p>
+      <w:pPr>
+        <w:rPr>
+          <w:b/>
+          <w:bCs/>
+          <w:lang w:val="es-419"/>
+        </w:rPr>
+      </w:pPr>
+      <w:r>
+        <w:rPr>
+          <w:b/>
+          <w:bCs/>
+          <w:lang w:val="es-419"/>
+        </w:rPr>
+        <w:t>Historia</w:t>
+      </w:r>
+    </w:p>
+    <w:p>
+      <w:pPr>
+        <w:pStyle w:val="ListParagraph"/>
+        <w:numPr>
+          <w:ilvl w:val="0"/>
+          <w:numId w:val="14"/>
+        </w:numPr>
+        <w:rPr>
+          <w:lang w:val="es-419"/>
+        </w:rPr>
+      </w:pPr>
+      <w:r>
+        <w:rPr>
+          <w:b/>
+          <w:bCs/>
+          <w:lang w:val="es-419"/>
+        </w:rPr>
+        <w:t>5-</w:t>
+      </w:r>
+      <w:r>
+        <w:rPr>
+          <w:lang w:val="es-419"/>
+        </w:rPr>
+        <w:t xml:space="preserve"> Muy original/novedosa</w:t>
+      </w:r>
+      <w:r>
+        <w:rPr>
+          <w:lang w:val="es-419"/>
+        </w:rPr>
+        <w:t>,</w:t>
+      </w:r>
+      <w:r>
+        <w:rPr>
+          <w:lang w:val="es-419"/>
+        </w:rPr>
+        <w:t xml:space="preserve"> muy bien hilada y redactada en la introducción, el nudo y el desenlace</w:t>
+      </w:r>
+    </w:p>
+    <w:p>
+      <w:pPr>
+        <w:pStyle w:val="ListParagraph"/>
+        <w:numPr>
+          <w:ilvl w:val="0"/>
+          <w:numId w:val="14"/>
+        </w:numPr>
+        <w:rPr>
+          <w:lang w:val="es-419"/>
+        </w:rPr>
+      </w:pPr>
+      <w:r>
+        <w:rPr>
+          <w:b/>
+          <w:bCs/>
+          <w:lang w:val="es-419"/>
+        </w:rPr>
+        <w:t>4 –</w:t>
+      </w:r>
+      <w:r>
+        <w:rPr>
+          <w:lang w:val="es-419"/>
+        </w:rPr>
+        <w:t xml:space="preserve"> Entretenida </w:t>
+      </w:r>
+      <w:r>
+        <w:rPr>
+          <w:lang w:val="es-419"/>
+        </w:rPr>
+        <w:t>bien hilada y redactada en la introducción, el nudo y el desenlace</w:t>
+      </w:r>
+    </w:p>
+    <w:p>
+      <w:pPr>
+        <w:pStyle w:val="ListParagraph"/>
+        <w:numPr>
+          <w:ilvl w:val="0"/>
+          <w:numId w:val="14"/>
+        </w:numPr>
+        <w:rPr>
+          <w:lang w:val="es-419"/>
+        </w:rPr>
+      </w:pPr>
+      <w:r>
+        <w:rPr>
+          <w:b/>
+          <w:bCs/>
+          <w:lang w:val="es-419"/>
+        </w:rPr>
+        <w:t xml:space="preserve">3- </w:t>
+      </w:r>
+      <w:r>
+        <w:rPr>
+          <w:lang w:val="es-419"/>
+        </w:rPr>
+        <w:t>Parcialmente original / novedosa o parcialmente bien hilada/redactada en términos de introducción, nudo y desenlace</w:t>
+      </w:r>
+    </w:p>
+    <w:p>
+      <w:pPr>
+        <w:pStyle w:val="ListParagraph"/>
+        <w:numPr>
+          <w:ilvl w:val="0"/>
+          <w:numId w:val="14"/>
+        </w:numPr>
+        <w:rPr>
+          <w:lang w:val="es-419"/>
+        </w:rPr>
+      </w:pPr>
+      <w:r>
+        <w:rPr>
+          <w:lang w:val="es-419"/>
+        </w:rPr>
+        <w:t>2</w:t>
+      </w:r>
+      <w:proofErr w:type="gramStart"/>
+      <w:r>
+        <w:rPr>
+          <w:lang w:val="es-419"/>
+        </w:rPr>
+        <w:t xml:space="preserve">- </w:t>
+      </w:r>
+      <w:r>
+        <w:rPr>
+          <w:lang w:val="es-419"/>
+        </w:rPr>
+        <w:t xml:space="preserve"> No</w:t>
+      </w:r>
+      <w:proofErr w:type="gramEnd"/>
+      <w:r>
+        <w:rPr>
+          <w:lang w:val="es-419"/>
+        </w:rPr>
+        <w:t xml:space="preserve"> muy original/novedosa o no esta bien hilada/redactada en términos de su introducción, nudo y desenlace</w:t>
+      </w:r>
+    </w:p>
+    <w:p>
+      <w:pPr>
+        <w:rPr>
+          <w:b/>
+          <w:bCs/>
+          <w:lang w:val="es-419"/>
+        </w:rPr>
+      </w:pPr>
+      <w:r>
+        <w:rPr>
+          <w:b/>
+          <w:bCs/>
+          <w:lang w:val="es-419"/>
+        </w:rPr>
+        <w:t>Duración y ortografía</w:t>
+      </w:r>
+    </w:p>
+    <w:p>
+      <w:pPr>
+        <w:ind w:firstLine="360"/>
+        <w:rPr>
+          <w:lang w:val="es-419"/>
+        </w:rPr>
+      </w:pPr>
+      <w:r>
+        <w:rPr>
+          <w:lang w:val="es-419"/>
+        </w:rPr>
+        <w:t>5- La longitud de la historia satisface lo solicitado</w:t>
+      </w:r>
+      <w:r>
+        <w:rPr>
+          <w:lang w:val="es-419"/>
+        </w:rPr>
+        <w:t xml:space="preserve"> y tiene una excelente ortografía</w:t>
+      </w:r>
+    </w:p>
+    <w:p>
+      <w:pPr>
+        <w:ind w:firstLine="360"/>
+        <w:rPr>
+          <w:lang w:val="es-419"/>
+        </w:rPr>
+      </w:pPr>
+      <w:r>
+        <w:rPr>
+          <w:lang w:val="es-419"/>
+        </w:rPr>
+        <w:t>4</w:t>
+      </w:r>
+      <w:r>
+        <w:rPr>
+          <w:lang w:val="es-419"/>
+        </w:rPr>
+        <w:t xml:space="preserve">- La longitud de la historia satisface lo </w:t>
+      </w:r>
+      <w:proofErr w:type="gramStart"/>
+      <w:r>
+        <w:rPr>
+          <w:lang w:val="es-419"/>
+        </w:rPr>
+        <w:t>solicitado</w:t>
+      </w:r>
+      <w:proofErr w:type="gramEnd"/>
+      <w:r>
+        <w:rPr>
+          <w:lang w:val="es-419"/>
+        </w:rPr>
+        <w:t xml:space="preserve"> pero tiene faltas ortográficas menores.</w:t>
+      </w:r>
+    </w:p>
+    <w:p>
+      <w:pPr>
+        <w:ind w:firstLine="360"/>
+        <w:rPr>
+          <w:lang w:val="es-419"/>
+        </w:rPr>
+      </w:pPr>
+      <w:r>
+        <w:rPr>
+          <w:lang w:val="es-419"/>
+        </w:rPr>
+        <w:t>3- La longitud de la historia no se ajusta (+ o -) 1 minuto con lo solicitado</w:t>
+      </w:r>
+      <w:r>
+        <w:rPr>
+          <w:lang w:val="es-419"/>
+        </w:rPr>
+        <w:t xml:space="preserve"> o tiene faltas ortográficas </w:t>
+      </w:r>
+      <w:r>
+        <w:rPr>
+          <w:lang w:val="es-419"/>
+        </w:rPr>
+        <w:t>en alta proporción.</w:t>
+      </w:r>
+    </w:p>
+    <w:p>
+      <w:pPr>
+        <w:pStyle w:val="ListParagraph"/>
+        <w:numPr>
+          <w:ilvl w:val="0"/>
+          <w:numId w:val="12"/>
+        </w:numPr>
+        <w:rPr>
+          <w:lang w:val="es-419"/>
+        </w:rPr>
+      </w:pPr>
+      <w:r>
+        <w:rPr>
+          <w:lang w:val="es-419"/>
+        </w:rPr>
+        <w:t xml:space="preserve">La longitud de la historia es </w:t>
+      </w:r>
+      <w:proofErr w:type="gramStart"/>
+      <w:r>
+        <w:rPr>
+          <w:lang w:val="es-419"/>
+        </w:rPr>
+        <w:t>muy inferior o muy superior</w:t>
+      </w:r>
+      <w:proofErr w:type="gramEnd"/>
+      <w:r>
+        <w:rPr>
+          <w:lang w:val="es-419"/>
+        </w:rPr>
+        <w:t xml:space="preserve"> a lo solicitado</w:t>
+      </w:r>
+      <w:r>
+        <w:rPr>
+          <w:lang w:val="es-419"/>
+        </w:rPr>
+        <w:t xml:space="preserve"> o tiene faltas ortográficas graves</w:t>
+      </w:r>
+      <w:r>
+        <w:rPr>
+          <w:lang w:val="es-419"/>
+        </w:rPr>
+        <w:t xml:space="preserve"> </w:t>
+      </w:r>
+      <w:r>
+        <w:rPr>
+          <w:lang w:val="es-419"/>
+        </w:rPr>
+        <w:t>(menos de 3 minutos o más de cinco minutos</w:t>
+      </w:r>
+      <w:r>
+        <w:rPr>
+          <w:lang w:val="es-419"/>
+        </w:rPr>
+        <w:t>)</w:t>
+      </w:r>
+    </w:p>
+    <w:p>
+      <w:pPr>
+        <w:pStyle w:val="ListParagraph"/>
+        <w:rPr>
+          <w:highlight w:val="yellow"/>
+        </w:rPr>
+      </w:pPr>
+      <w:bookmarkStart w:id="1" w:name="_Hlk38363271"/>
+      <w:bookmarkStart w:id="2" w:name="_Hlk38363812"/>
+    </w:p>
+    <w:p>
+      <w:pPr>
+        <w:rPr>
+          <w:highlight w:val="yellow"/>
+        </w:rPr>
+      </w:pPr>
+    </w:p>
+    <w:bookmarkEnd w:id="1"/>
+    <w:bookmarkEnd w:id="2"/>
+    <w:p>
+      <w:pPr>
+        <w:rPr>
+          <w:lang w:val="es-419"/>
+        </w:rPr>
+      </w:pPr>
     </w:p>
     <w:sectPr>
       <w:type w:val="continuous"/>
@@ -992,6 +1599,119 @@
 <file path=word/numbering.xml><?xml version="1.0" encoding="utf-8"?>
 <w:numbering xmlns:wpc="http://schemas.microsoft.com/office/word/2010/wordprocessingCanvas" xmlns:cx="http://schemas.microsoft.com/office/drawing/2014/chartex" xmlns:cx1="http://schemas.microsoft.com/office/drawing/2015/9/8/chartex" xmlns:cx2="http://schemas.microsoft.com/office/drawing/2015/10/21/chartex" xmlns:cx3="http://schemas.microsoft.com/office/drawing/2016/5/9/chartex" xmlns:cx4="http://schemas.microsoft.com/office/drawing/2016/5/10/chartex" xmlns:cx5="http://schemas.microsoft.com/office/drawing/2016/5/11/chartex" xmlns:cx6="http://schemas.microsoft.com/office/drawing/2016/5/12/chartex" xmlns:cx7="http://schemas.microsoft.com/office/drawing/2016/5/13/chartex" xmlns:cx8="http://schemas.microsoft.com/office/drawing/2016/5/14/chartex" xmlns:mc="http://schemas.openxmlformats.org/markup-compatibility/2006" xmlns:aink="http://schemas.microsoft.com/office/drawing/2016/ink" xmlns:am3d="http://schemas.microsoft.com/office/drawing/2017/model3d" xmlns:o="urn:schemas-microsoft-com:office:office" xmlns:r="http://schemas.openxmlformats.org/officeDocument/2006/relationships" xmlns:m="http://schemas.openxmlformats.org/officeDocument/2006/math" xmlns:v="urn:schemas-microsoft-com:vml" xmlns:wp14="http://schemas.microsoft.com/office/word/2010/wordprocessingDrawing" xmlns:wp="http://schemas.openxmlformats.org/drawingml/2006/wordprocessingDrawing" xmlns:w10="urn:schemas-microsoft-com:office:word" xmlns:w="http://schemas.openxmlformats.org/wordprocessingml/2006/main" xmlns:w14="http://schemas.microsoft.com/office/word/2010/wordml" xmlns:w15="http://schemas.microsoft.com/office/word/2012/wordml" xmlns:w16cid="http://schemas.microsoft.com/office/word/2016/wordml/cid" xmlns:w16se="http://schemas.microsoft.com/office/word/2015/wordml/symex" xmlns:wpg="http://schemas.microsoft.com/office/word/2010/wordprocessingGroup" xmlns:wpi="http://schemas.microsoft.com/office/word/2010/wordprocessingInk" xmlns:wne="http://schemas.microsoft.com/office/word/2006/wordml" xmlns:wps="http://schemas.microsoft.com/office/word/2010/wordprocessingShape" mc:Ignorable="w14 w15 w16se w16cid wp14">
   <w:abstractNum w:abstractNumId="0" w15:restartNumberingAfterBreak="0">
+    <w:nsid w:val="17901AA0"/>
+    <w:multiLevelType w:val="hybridMultilevel"/>
+    <w:tmpl w:val="5A7CB35C"/>
+    <w:lvl w:ilvl="0" w:tplc="240A0001">
+      <w:start w:val="1"/>
+      <w:numFmt w:val="bullet"/>
+      <w:lvlText w:val=""/>
+      <w:lvlJc w:val="left"/>
+      <w:pPr>
+        <w:ind w:left="720" w:hanging="360"/>
+      </w:pPr>
+      <w:rPr>
+        <w:rFonts w:ascii="Symbol" w:hAnsi="Symbol" w:hint="default"/>
+      </w:rPr>
+    </w:lvl>
+    <w:lvl w:ilvl="1" w:tplc="240A0003" w:tentative="1">
+      <w:start w:val="1"/>
+      <w:numFmt w:val="bullet"/>
+      <w:lvlText w:val="o"/>
+      <w:lvlJc w:val="left"/>
+      <w:pPr>
+        <w:ind w:left="1440" w:hanging="360"/>
+      </w:pPr>
+      <w:rPr>
+        <w:rFonts w:ascii="Courier New" w:hAnsi="Courier New" w:cs="Courier New" w:hint="default"/>
+      </w:rPr>
+    </w:lvl>
+    <w:lvl w:ilvl="2" w:tplc="240A0005" w:tentative="1">
+      <w:start w:val="1"/>
+      <w:numFmt w:val="bullet"/>
+      <w:lvlText w:val=""/>
+      <w:lvlJc w:val="left"/>
+      <w:pPr>
+        <w:ind w:left="2160" w:hanging="360"/>
+      </w:pPr>
+      <w:rPr>
+        <w:rFonts w:ascii="Wingdings" w:hAnsi="Wingdings" w:hint="default"/>
+      </w:rPr>
+    </w:lvl>
+    <w:lvl w:ilvl="3" w:tplc="240A0001" w:tentative="1">
+      <w:start w:val="1"/>
+      <w:numFmt w:val="bullet"/>
+      <w:lvlText w:val=""/>
+      <w:lvlJc w:val="left"/>
+      <w:pPr>
+        <w:ind w:left="2880" w:hanging="360"/>
+      </w:pPr>
+      <w:rPr>
+        <w:rFonts w:ascii="Symbol" w:hAnsi="Symbol" w:hint="default"/>
+      </w:rPr>
+    </w:lvl>
+    <w:lvl w:ilvl="4" w:tplc="240A0003" w:tentative="1">
+      <w:start w:val="1"/>
+      <w:numFmt w:val="bullet"/>
+      <w:lvlText w:val="o"/>
+      <w:lvlJc w:val="left"/>
+      <w:pPr>
+        <w:ind w:left="3600" w:hanging="360"/>
+      </w:pPr>
+      <w:rPr>
+        <w:rFonts w:ascii="Courier New" w:hAnsi="Courier New" w:cs="Courier New" w:hint="default"/>
+      </w:rPr>
+    </w:lvl>
+    <w:lvl w:ilvl="5" w:tplc="240A0005" w:tentative="1">
+      <w:start w:val="1"/>
+      <w:numFmt w:val="bullet"/>
+      <w:lvlText w:val=""/>
+      <w:lvlJc w:val="left"/>
+      <w:pPr>
+        <w:ind w:left="4320" w:hanging="360"/>
+      </w:pPr>
+      <w:rPr>
+        <w:rFonts w:ascii="Wingdings" w:hAnsi="Wingdings" w:hint="default"/>
+      </w:rPr>
+    </w:lvl>
+    <w:lvl w:ilvl="6" w:tplc="240A0001" w:tentative="1">
+      <w:start w:val="1"/>
+      <w:numFmt w:val="bullet"/>
+      <w:lvlText w:val=""/>
+      <w:lvlJc w:val="left"/>
+      <w:pPr>
+        <w:ind w:left="5040" w:hanging="360"/>
+      </w:pPr>
+      <w:rPr>
+        <w:rFonts w:ascii="Symbol" w:hAnsi="Symbol" w:hint="default"/>
+      </w:rPr>
+    </w:lvl>
+    <w:lvl w:ilvl="7" w:tplc="240A0003" w:tentative="1">
+      <w:start w:val="1"/>
+      <w:numFmt w:val="bullet"/>
+      <w:lvlText w:val="o"/>
+      <w:lvlJc w:val="left"/>
+      <w:pPr>
+        <w:ind w:left="5760" w:hanging="360"/>
+      </w:pPr>
+      <w:rPr>
+        <w:rFonts w:ascii="Courier New" w:hAnsi="Courier New" w:cs="Courier New" w:hint="default"/>
+      </w:rPr>
+    </w:lvl>
+    <w:lvl w:ilvl="8" w:tplc="240A0005" w:tentative="1">
+      <w:start w:val="1"/>
+      <w:numFmt w:val="bullet"/>
+      <w:lvlText w:val=""/>
+      <w:lvlJc w:val="left"/>
+      <w:pPr>
+        <w:ind w:left="6480" w:hanging="360"/>
+      </w:pPr>
+      <w:rPr>
+        <w:rFonts w:ascii="Wingdings" w:hAnsi="Wingdings" w:hint="default"/>
+      </w:rPr>
+    </w:lvl>
+  </w:abstractNum>
+  <w:abstractNum w:abstractNumId="1" w15:restartNumberingAfterBreak="0">
     <w:nsid w:val="1A4C005B"/>
     <w:multiLevelType w:val="hybridMultilevel"/>
     <w:tmpl w:val="B002B7C2"/>
@@ -1104,7 +1824,362 @@
       </w:rPr>
     </w:lvl>
   </w:abstractNum>
-  <w:abstractNum w:abstractNumId="1" w15:restartNumberingAfterBreak="0">
+  <w:abstractNum w:abstractNumId="2" w15:restartNumberingAfterBreak="0">
+    <w:nsid w:val="21143D68"/>
+    <w:multiLevelType w:val="hybridMultilevel"/>
+    <w:tmpl w:val="0BD093F6"/>
+    <w:lvl w:ilvl="0" w:tplc="7E9EDD0E">
+      <w:start w:val="1"/>
+      <w:numFmt w:val="decimal"/>
+      <w:lvlText w:val="%1-"/>
+      <w:lvlJc w:val="left"/>
+      <w:pPr>
+        <w:ind w:left="720" w:hanging="360"/>
+      </w:pPr>
+      <w:rPr>
+        <w:rFonts w:hint="default"/>
+      </w:rPr>
+    </w:lvl>
+    <w:lvl w:ilvl="1" w:tplc="240A0019" w:tentative="1">
+      <w:start w:val="1"/>
+      <w:numFmt w:val="lowerLetter"/>
+      <w:lvlText w:val="%2."/>
+      <w:lvlJc w:val="left"/>
+      <w:pPr>
+        <w:ind w:left="1440" w:hanging="360"/>
+      </w:pPr>
+    </w:lvl>
+    <w:lvl w:ilvl="2" w:tplc="240A001B" w:tentative="1">
+      <w:start w:val="1"/>
+      <w:numFmt w:val="lowerRoman"/>
+      <w:lvlText w:val="%3."/>
+      <w:lvlJc w:val="right"/>
+      <w:pPr>
+        <w:ind w:left="2160" w:hanging="180"/>
+      </w:pPr>
+    </w:lvl>
+    <w:lvl w:ilvl="3" w:tplc="240A000F" w:tentative="1">
+      <w:start w:val="1"/>
+      <w:numFmt w:val="decimal"/>
+      <w:lvlText w:val="%4."/>
+      <w:lvlJc w:val="left"/>
+      <w:pPr>
+        <w:ind w:left="2880" w:hanging="360"/>
+      </w:pPr>
+    </w:lvl>
+    <w:lvl w:ilvl="4" w:tplc="240A0019" w:tentative="1">
+      <w:start w:val="1"/>
+      <w:numFmt w:val="lowerLetter"/>
+      <w:lvlText w:val="%5."/>
+      <w:lvlJc w:val="left"/>
+      <w:pPr>
+        <w:ind w:left="3600" w:hanging="360"/>
+      </w:pPr>
+    </w:lvl>
+    <w:lvl w:ilvl="5" w:tplc="240A001B" w:tentative="1">
+      <w:start w:val="1"/>
+      <w:numFmt w:val="lowerRoman"/>
+      <w:lvlText w:val="%6."/>
+      <w:lvlJc w:val="right"/>
+      <w:pPr>
+        <w:ind w:left="4320" w:hanging="180"/>
+      </w:pPr>
+    </w:lvl>
+    <w:lvl w:ilvl="6" w:tplc="240A000F" w:tentative="1">
+      <w:start w:val="1"/>
+      <w:numFmt w:val="decimal"/>
+      <w:lvlText w:val="%7."/>
+      <w:lvlJc w:val="left"/>
+      <w:pPr>
+        <w:ind w:left="5040" w:hanging="360"/>
+      </w:pPr>
+    </w:lvl>
+    <w:lvl w:ilvl="7" w:tplc="240A0019" w:tentative="1">
+      <w:start w:val="1"/>
+      <w:numFmt w:val="lowerLetter"/>
+      <w:lvlText w:val="%8."/>
+      <w:lvlJc w:val="left"/>
+      <w:pPr>
+        <w:ind w:left="5760" w:hanging="360"/>
+      </w:pPr>
+    </w:lvl>
+    <w:lvl w:ilvl="8" w:tplc="240A001B" w:tentative="1">
+      <w:start w:val="1"/>
+      <w:numFmt w:val="lowerRoman"/>
+      <w:lvlText w:val="%9."/>
+      <w:lvlJc w:val="right"/>
+      <w:pPr>
+        <w:ind w:left="6480" w:hanging="180"/>
+      </w:pPr>
+    </w:lvl>
+  </w:abstractNum>
+  <w:abstractNum w:abstractNumId="3" w15:restartNumberingAfterBreak="0">
+    <w:nsid w:val="26943DE5"/>
+    <w:multiLevelType w:val="hybridMultilevel"/>
+    <w:tmpl w:val="0E56479A"/>
+    <w:lvl w:ilvl="0" w:tplc="C04E28FE">
+      <w:start w:val="1"/>
+      <w:numFmt w:val="decimal"/>
+      <w:lvlText w:val="%1-"/>
+      <w:lvlJc w:val="left"/>
+      <w:pPr>
+        <w:ind w:left="360" w:hanging="360"/>
+      </w:pPr>
+      <w:rPr>
+        <w:rFonts w:hint="default"/>
+      </w:rPr>
+    </w:lvl>
+    <w:lvl w:ilvl="1" w:tplc="240A0019" w:tentative="1">
+      <w:start w:val="1"/>
+      <w:numFmt w:val="lowerLetter"/>
+      <w:lvlText w:val="%2."/>
+      <w:lvlJc w:val="left"/>
+      <w:pPr>
+        <w:ind w:left="1080" w:hanging="360"/>
+      </w:pPr>
+    </w:lvl>
+    <w:lvl w:ilvl="2" w:tplc="240A001B" w:tentative="1">
+      <w:start w:val="1"/>
+      <w:numFmt w:val="lowerRoman"/>
+      <w:lvlText w:val="%3."/>
+      <w:lvlJc w:val="right"/>
+      <w:pPr>
+        <w:ind w:left="1800" w:hanging="180"/>
+      </w:pPr>
+    </w:lvl>
+    <w:lvl w:ilvl="3" w:tplc="240A000F" w:tentative="1">
+      <w:start w:val="1"/>
+      <w:numFmt w:val="decimal"/>
+      <w:lvlText w:val="%4."/>
+      <w:lvlJc w:val="left"/>
+      <w:pPr>
+        <w:ind w:left="2520" w:hanging="360"/>
+      </w:pPr>
+    </w:lvl>
+    <w:lvl w:ilvl="4" w:tplc="240A0019" w:tentative="1">
+      <w:start w:val="1"/>
+      <w:numFmt w:val="lowerLetter"/>
+      <w:lvlText w:val="%5."/>
+      <w:lvlJc w:val="left"/>
+      <w:pPr>
+        <w:ind w:left="3240" w:hanging="360"/>
+      </w:pPr>
+    </w:lvl>
+    <w:lvl w:ilvl="5" w:tplc="240A001B" w:tentative="1">
+      <w:start w:val="1"/>
+      <w:numFmt w:val="lowerRoman"/>
+      <w:lvlText w:val="%6."/>
+      <w:lvlJc w:val="right"/>
+      <w:pPr>
+        <w:ind w:left="3960" w:hanging="180"/>
+      </w:pPr>
+    </w:lvl>
+    <w:lvl w:ilvl="6" w:tplc="240A000F" w:tentative="1">
+      <w:start w:val="1"/>
+      <w:numFmt w:val="decimal"/>
+      <w:lvlText w:val="%7."/>
+      <w:lvlJc w:val="left"/>
+      <w:pPr>
+        <w:ind w:left="4680" w:hanging="360"/>
+      </w:pPr>
+    </w:lvl>
+    <w:lvl w:ilvl="7" w:tplc="240A0019" w:tentative="1">
+      <w:start w:val="1"/>
+      <w:numFmt w:val="lowerLetter"/>
+      <w:lvlText w:val="%8."/>
+      <w:lvlJc w:val="left"/>
+      <w:pPr>
+        <w:ind w:left="5400" w:hanging="360"/>
+      </w:pPr>
+    </w:lvl>
+    <w:lvl w:ilvl="8" w:tplc="240A001B" w:tentative="1">
+      <w:start w:val="1"/>
+      <w:numFmt w:val="lowerRoman"/>
+      <w:lvlText w:val="%9."/>
+      <w:lvlJc w:val="right"/>
+      <w:pPr>
+        <w:ind w:left="6120" w:hanging="180"/>
+      </w:pPr>
+    </w:lvl>
+  </w:abstractNum>
+  <w:abstractNum w:abstractNumId="4" w15:restartNumberingAfterBreak="0">
+    <w:nsid w:val="28784641"/>
+    <w:multiLevelType w:val="hybridMultilevel"/>
+    <w:tmpl w:val="2B42E65A"/>
+    <w:lvl w:ilvl="0" w:tplc="BFA82D3E">
+      <w:start w:val="1"/>
+      <w:numFmt w:val="decimal"/>
+      <w:lvlText w:val="%1-"/>
+      <w:lvlJc w:val="left"/>
+      <w:pPr>
+        <w:ind w:left="720" w:hanging="360"/>
+      </w:pPr>
+      <w:rPr>
+        <w:rFonts w:hint="default"/>
+      </w:rPr>
+    </w:lvl>
+    <w:lvl w:ilvl="1" w:tplc="240A0019" w:tentative="1">
+      <w:start w:val="1"/>
+      <w:numFmt w:val="lowerLetter"/>
+      <w:lvlText w:val="%2."/>
+      <w:lvlJc w:val="left"/>
+      <w:pPr>
+        <w:ind w:left="1440" w:hanging="360"/>
+      </w:pPr>
+    </w:lvl>
+    <w:lvl w:ilvl="2" w:tplc="240A001B" w:tentative="1">
+      <w:start w:val="1"/>
+      <w:numFmt w:val="lowerRoman"/>
+      <w:lvlText w:val="%3."/>
+      <w:lvlJc w:val="right"/>
+      <w:pPr>
+        <w:ind w:left="2160" w:hanging="180"/>
+      </w:pPr>
+    </w:lvl>
+    <w:lvl w:ilvl="3" w:tplc="240A000F" w:tentative="1">
+      <w:start w:val="1"/>
+      <w:numFmt w:val="decimal"/>
+      <w:lvlText w:val="%4."/>
+      <w:lvlJc w:val="left"/>
+      <w:pPr>
+        <w:ind w:left="2880" w:hanging="360"/>
+      </w:pPr>
+    </w:lvl>
+    <w:lvl w:ilvl="4" w:tplc="240A0019" w:tentative="1">
+      <w:start w:val="1"/>
+      <w:numFmt w:val="lowerLetter"/>
+      <w:lvlText w:val="%5."/>
+      <w:lvlJc w:val="left"/>
+      <w:pPr>
+        <w:ind w:left="3600" w:hanging="360"/>
+      </w:pPr>
+    </w:lvl>
+    <w:lvl w:ilvl="5" w:tplc="240A001B" w:tentative="1">
+      <w:start w:val="1"/>
+      <w:numFmt w:val="lowerRoman"/>
+      <w:lvlText w:val="%6."/>
+      <w:lvlJc w:val="right"/>
+      <w:pPr>
+        <w:ind w:left="4320" w:hanging="180"/>
+      </w:pPr>
+    </w:lvl>
+    <w:lvl w:ilvl="6" w:tplc="240A000F" w:tentative="1">
+      <w:start w:val="1"/>
+      <w:numFmt w:val="decimal"/>
+      <w:lvlText w:val="%7."/>
+      <w:lvlJc w:val="left"/>
+      <w:pPr>
+        <w:ind w:left="5040" w:hanging="360"/>
+      </w:pPr>
+    </w:lvl>
+    <w:lvl w:ilvl="7" w:tplc="240A0019" w:tentative="1">
+      <w:start w:val="1"/>
+      <w:numFmt w:val="lowerLetter"/>
+      <w:lvlText w:val="%8."/>
+      <w:lvlJc w:val="left"/>
+      <w:pPr>
+        <w:ind w:left="5760" w:hanging="360"/>
+      </w:pPr>
+    </w:lvl>
+    <w:lvl w:ilvl="8" w:tplc="240A001B" w:tentative="1">
+      <w:start w:val="1"/>
+      <w:numFmt w:val="lowerRoman"/>
+      <w:lvlText w:val="%9."/>
+      <w:lvlJc w:val="right"/>
+      <w:pPr>
+        <w:ind w:left="6480" w:hanging="180"/>
+      </w:pPr>
+    </w:lvl>
+  </w:abstractNum>
+  <w:abstractNum w:abstractNumId="5" w15:restartNumberingAfterBreak="0">
+    <w:nsid w:val="30F03455"/>
+    <w:multiLevelType w:val="hybridMultilevel"/>
+    <w:tmpl w:val="1996EC58"/>
+    <w:lvl w:ilvl="0" w:tplc="290AEAA4">
+      <w:numFmt w:val="decimal"/>
+      <w:lvlText w:val="%1-"/>
+      <w:lvlJc w:val="left"/>
+      <w:pPr>
+        <w:ind w:left="720" w:hanging="360"/>
+      </w:pPr>
+      <w:rPr>
+        <w:rFonts w:hint="default"/>
+      </w:rPr>
+    </w:lvl>
+    <w:lvl w:ilvl="1" w:tplc="240A0019" w:tentative="1">
+      <w:start w:val="1"/>
+      <w:numFmt w:val="lowerLetter"/>
+      <w:lvlText w:val="%2."/>
+      <w:lvlJc w:val="left"/>
+      <w:pPr>
+        <w:ind w:left="1440" w:hanging="360"/>
+      </w:pPr>
+    </w:lvl>
+    <w:lvl w:ilvl="2" w:tplc="240A001B" w:tentative="1">
+      <w:start w:val="1"/>
+      <w:numFmt w:val="lowerRoman"/>
+      <w:lvlText w:val="%3."/>
+      <w:lvlJc w:val="right"/>
+      <w:pPr>
+        <w:ind w:left="2160" w:hanging="180"/>
+      </w:pPr>
+    </w:lvl>
+    <w:lvl w:ilvl="3" w:tplc="240A000F" w:tentative="1">
+      <w:start w:val="1"/>
+      <w:numFmt w:val="decimal"/>
+      <w:lvlText w:val="%4."/>
+      <w:lvlJc w:val="left"/>
+      <w:pPr>
+        <w:ind w:left="2880" w:hanging="360"/>
+      </w:pPr>
+    </w:lvl>
+    <w:lvl w:ilvl="4" w:tplc="240A0019" w:tentative="1">
+      <w:start w:val="1"/>
+      <w:numFmt w:val="lowerLetter"/>
+      <w:lvlText w:val="%5."/>
+      <w:lvlJc w:val="left"/>
+      <w:pPr>
+        <w:ind w:left="3600" w:hanging="360"/>
+      </w:pPr>
+    </w:lvl>
+    <w:lvl w:ilvl="5" w:tplc="240A001B" w:tentative="1">
+      <w:start w:val="1"/>
+      <w:numFmt w:val="lowerRoman"/>
+      <w:lvlText w:val="%6."/>
+      <w:lvlJc w:val="right"/>
+      <w:pPr>
+        <w:ind w:left="4320" w:hanging="180"/>
+      </w:pPr>
+    </w:lvl>
+    <w:lvl w:ilvl="6" w:tplc="240A000F" w:tentative="1">
+      <w:start w:val="1"/>
+      <w:numFmt w:val="decimal"/>
+      <w:lvlText w:val="%7."/>
+      <w:lvlJc w:val="left"/>
+      <w:pPr>
+        <w:ind w:left="5040" w:hanging="360"/>
+      </w:pPr>
+    </w:lvl>
+    <w:lvl w:ilvl="7" w:tplc="240A0019" w:tentative="1">
+      <w:start w:val="1"/>
+      <w:numFmt w:val="lowerLetter"/>
+      <w:lvlText w:val="%8."/>
+      <w:lvlJc w:val="left"/>
+      <w:pPr>
+        <w:ind w:left="5760" w:hanging="360"/>
+      </w:pPr>
+    </w:lvl>
+    <w:lvl w:ilvl="8" w:tplc="240A001B" w:tentative="1">
+      <w:start w:val="1"/>
+      <w:numFmt w:val="lowerRoman"/>
+      <w:lvlText w:val="%9."/>
+      <w:lvlJc w:val="right"/>
+      <w:pPr>
+        <w:ind w:left="6480" w:hanging="180"/>
+      </w:pPr>
+    </w:lvl>
+  </w:abstractNum>
+  <w:abstractNum w:abstractNumId="6" w15:restartNumberingAfterBreak="0">
     <w:nsid w:val="33BA2DE1"/>
     <w:multiLevelType w:val="hybridMultilevel"/>
     <w:tmpl w:val="A2AE8E70"/>
@@ -1217,7 +2292,184 @@
       </w:rPr>
     </w:lvl>
   </w:abstractNum>
-  <w:abstractNum w:abstractNumId="2" w15:restartNumberingAfterBreak="0">
+  <w:abstractNum w:abstractNumId="7" w15:restartNumberingAfterBreak="0">
+    <w:nsid w:val="340B383F"/>
+    <w:multiLevelType w:val="hybridMultilevel"/>
+    <w:tmpl w:val="FA76349C"/>
+    <w:lvl w:ilvl="0" w:tplc="8688801A">
+      <w:numFmt w:val="decimal"/>
+      <w:lvlText w:val="%1-"/>
+      <w:lvlJc w:val="left"/>
+      <w:pPr>
+        <w:ind w:left="720" w:hanging="360"/>
+      </w:pPr>
+      <w:rPr>
+        <w:rFonts w:hint="default"/>
+      </w:rPr>
+    </w:lvl>
+    <w:lvl w:ilvl="1" w:tplc="240A0019" w:tentative="1">
+      <w:start w:val="1"/>
+      <w:numFmt w:val="lowerLetter"/>
+      <w:lvlText w:val="%2."/>
+      <w:lvlJc w:val="left"/>
+      <w:pPr>
+        <w:ind w:left="1440" w:hanging="360"/>
+      </w:pPr>
+    </w:lvl>
+    <w:lvl w:ilvl="2" w:tplc="240A001B" w:tentative="1">
+      <w:start w:val="1"/>
+      <w:numFmt w:val="lowerRoman"/>
+      <w:lvlText w:val="%3."/>
+      <w:lvlJc w:val="right"/>
+      <w:pPr>
+        <w:ind w:left="2160" w:hanging="180"/>
+      </w:pPr>
+    </w:lvl>
+    <w:lvl w:ilvl="3" w:tplc="240A000F" w:tentative="1">
+      <w:start w:val="1"/>
+      <w:numFmt w:val="decimal"/>
+      <w:lvlText w:val="%4."/>
+      <w:lvlJc w:val="left"/>
+      <w:pPr>
+        <w:ind w:left="2880" w:hanging="360"/>
+      </w:pPr>
+    </w:lvl>
+    <w:lvl w:ilvl="4" w:tplc="240A0019" w:tentative="1">
+      <w:start w:val="1"/>
+      <w:numFmt w:val="lowerLetter"/>
+      <w:lvlText w:val="%5."/>
+      <w:lvlJc w:val="left"/>
+      <w:pPr>
+        <w:ind w:left="3600" w:hanging="360"/>
+      </w:pPr>
+    </w:lvl>
+    <w:lvl w:ilvl="5" w:tplc="240A001B" w:tentative="1">
+      <w:start w:val="1"/>
+      <w:numFmt w:val="lowerRoman"/>
+      <w:lvlText w:val="%6."/>
+      <w:lvlJc w:val="right"/>
+      <w:pPr>
+        <w:ind w:left="4320" w:hanging="180"/>
+      </w:pPr>
+    </w:lvl>
+    <w:lvl w:ilvl="6" w:tplc="240A000F" w:tentative="1">
+      <w:start w:val="1"/>
+      <w:numFmt w:val="decimal"/>
+      <w:lvlText w:val="%7."/>
+      <w:lvlJc w:val="left"/>
+      <w:pPr>
+        <w:ind w:left="5040" w:hanging="360"/>
+      </w:pPr>
+    </w:lvl>
+    <w:lvl w:ilvl="7" w:tplc="240A0019" w:tentative="1">
+      <w:start w:val="1"/>
+      <w:numFmt w:val="lowerLetter"/>
+      <w:lvlText w:val="%8."/>
+      <w:lvlJc w:val="left"/>
+      <w:pPr>
+        <w:ind w:left="5760" w:hanging="360"/>
+      </w:pPr>
+    </w:lvl>
+    <w:lvl w:ilvl="8" w:tplc="240A001B" w:tentative="1">
+      <w:start w:val="1"/>
+      <w:numFmt w:val="lowerRoman"/>
+      <w:lvlText w:val="%9."/>
+      <w:lvlJc w:val="right"/>
+      <w:pPr>
+        <w:ind w:left="6480" w:hanging="180"/>
+      </w:pPr>
+    </w:lvl>
+  </w:abstractNum>
+  <w:abstractNum w:abstractNumId="8" w15:restartNumberingAfterBreak="0">
+    <w:nsid w:val="4C0F3103"/>
+    <w:multiLevelType w:val="hybridMultilevel"/>
+    <w:tmpl w:val="AD146BA2"/>
+    <w:lvl w:ilvl="0" w:tplc="240A000F">
+      <w:start w:val="1"/>
+      <w:numFmt w:val="decimal"/>
+      <w:lvlText w:val="%1."/>
+      <w:lvlJc w:val="left"/>
+      <w:pPr>
+        <w:ind w:left="720" w:hanging="360"/>
+      </w:pPr>
+      <w:rPr>
+        <w:rFonts w:hint="default"/>
+      </w:rPr>
+    </w:lvl>
+    <w:lvl w:ilvl="1" w:tplc="240A0019" w:tentative="1">
+      <w:start w:val="1"/>
+      <w:numFmt w:val="lowerLetter"/>
+      <w:lvlText w:val="%2."/>
+      <w:lvlJc w:val="left"/>
+      <w:pPr>
+        <w:ind w:left="1440" w:hanging="360"/>
+      </w:pPr>
+    </w:lvl>
+    <w:lvl w:ilvl="2" w:tplc="240A001B" w:tentative="1">
+      <w:start w:val="1"/>
+      <w:numFmt w:val="lowerRoman"/>
+      <w:lvlText w:val="%3."/>
+      <w:lvlJc w:val="right"/>
+      <w:pPr>
+        <w:ind w:left="2160" w:hanging="180"/>
+      </w:pPr>
+    </w:lvl>
+    <w:lvl w:ilvl="3" w:tplc="240A000F" w:tentative="1">
+      <w:start w:val="1"/>
+      <w:numFmt w:val="decimal"/>
+      <w:lvlText w:val="%4."/>
+      <w:lvlJc w:val="left"/>
+      <w:pPr>
+        <w:ind w:left="2880" w:hanging="360"/>
+      </w:pPr>
+    </w:lvl>
+    <w:lvl w:ilvl="4" w:tplc="240A0019" w:tentative="1">
+      <w:start w:val="1"/>
+      <w:numFmt w:val="lowerLetter"/>
+      <w:lvlText w:val="%5."/>
+      <w:lvlJc w:val="left"/>
+      <w:pPr>
+        <w:ind w:left="3600" w:hanging="360"/>
+      </w:pPr>
+    </w:lvl>
+    <w:lvl w:ilvl="5" w:tplc="240A001B" w:tentative="1">
+      <w:start w:val="1"/>
+      <w:numFmt w:val="lowerRoman"/>
+      <w:lvlText w:val="%6."/>
+      <w:lvlJc w:val="right"/>
+      <w:pPr>
+        <w:ind w:left="4320" w:hanging="180"/>
+      </w:pPr>
+    </w:lvl>
+    <w:lvl w:ilvl="6" w:tplc="240A000F" w:tentative="1">
+      <w:start w:val="1"/>
+      <w:numFmt w:val="decimal"/>
+      <w:lvlText w:val="%7."/>
+      <w:lvlJc w:val="left"/>
+      <w:pPr>
+        <w:ind w:left="5040" w:hanging="360"/>
+      </w:pPr>
+    </w:lvl>
+    <w:lvl w:ilvl="7" w:tplc="240A0019" w:tentative="1">
+      <w:start w:val="1"/>
+      <w:numFmt w:val="lowerLetter"/>
+      <w:lvlText w:val="%8."/>
+      <w:lvlJc w:val="left"/>
+      <w:pPr>
+        <w:ind w:left="5760" w:hanging="360"/>
+      </w:pPr>
+    </w:lvl>
+    <w:lvl w:ilvl="8" w:tplc="240A001B" w:tentative="1">
+      <w:start w:val="1"/>
+      <w:numFmt w:val="lowerRoman"/>
+      <w:lvlText w:val="%9."/>
+      <w:lvlJc w:val="right"/>
+      <w:pPr>
+        <w:ind w:left="6480" w:hanging="180"/>
+      </w:pPr>
+    </w:lvl>
+  </w:abstractNum>
+  <w:abstractNum w:abstractNumId="9" w15:restartNumberingAfterBreak="0">
     <w:nsid w:val="5B99537E"/>
     <w:multiLevelType w:val="hybridMultilevel"/>
     <w:tmpl w:val="9028B116"/>
@@ -1330,7 +2582,185 @@
       </w:rPr>
     </w:lvl>
   </w:abstractNum>
-  <w:abstractNum w:abstractNumId="3" w15:restartNumberingAfterBreak="0">
+  <w:abstractNum w:abstractNumId="10" w15:restartNumberingAfterBreak="0">
+    <w:nsid w:val="5E6B72CB"/>
+    <w:multiLevelType w:val="hybridMultilevel"/>
+    <w:tmpl w:val="C8A01CA4"/>
+    <w:lvl w:ilvl="0" w:tplc="4D762A3C">
+      <w:start w:val="1"/>
+      <w:numFmt w:val="decimal"/>
+      <w:lvlText w:val="%1-"/>
+      <w:lvlJc w:val="left"/>
+      <w:pPr>
+        <w:ind w:left="720" w:hanging="360"/>
+      </w:pPr>
+      <w:rPr>
+        <w:rFonts w:hint="default"/>
+      </w:rPr>
+    </w:lvl>
+    <w:lvl w:ilvl="1" w:tplc="240A0019" w:tentative="1">
+      <w:start w:val="1"/>
+      <w:numFmt w:val="lowerLetter"/>
+      <w:lvlText w:val="%2."/>
+      <w:lvlJc w:val="left"/>
+      <w:pPr>
+        <w:ind w:left="1440" w:hanging="360"/>
+      </w:pPr>
+    </w:lvl>
+    <w:lvl w:ilvl="2" w:tplc="240A001B" w:tentative="1">
+      <w:start w:val="1"/>
+      <w:numFmt w:val="lowerRoman"/>
+      <w:lvlText w:val="%3."/>
+      <w:lvlJc w:val="right"/>
+      <w:pPr>
+        <w:ind w:left="2160" w:hanging="180"/>
+      </w:pPr>
+    </w:lvl>
+    <w:lvl w:ilvl="3" w:tplc="240A000F" w:tentative="1">
+      <w:start w:val="1"/>
+      <w:numFmt w:val="decimal"/>
+      <w:lvlText w:val="%4."/>
+      <w:lvlJc w:val="left"/>
+      <w:pPr>
+        <w:ind w:left="2880" w:hanging="360"/>
+      </w:pPr>
+    </w:lvl>
+    <w:lvl w:ilvl="4" w:tplc="240A0019" w:tentative="1">
+      <w:start w:val="1"/>
+      <w:numFmt w:val="lowerLetter"/>
+      <w:lvlText w:val="%5."/>
+      <w:lvlJc w:val="left"/>
+      <w:pPr>
+        <w:ind w:left="3600" w:hanging="360"/>
+      </w:pPr>
+    </w:lvl>
+    <w:lvl w:ilvl="5" w:tplc="240A001B" w:tentative="1">
+      <w:start w:val="1"/>
+      <w:numFmt w:val="lowerRoman"/>
+      <w:lvlText w:val="%6."/>
+      <w:lvlJc w:val="right"/>
+      <w:pPr>
+        <w:ind w:left="4320" w:hanging="180"/>
+      </w:pPr>
+    </w:lvl>
+    <w:lvl w:ilvl="6" w:tplc="240A000F" w:tentative="1">
+      <w:start w:val="1"/>
+      <w:numFmt w:val="decimal"/>
+      <w:lvlText w:val="%7."/>
+      <w:lvlJc w:val="left"/>
+      <w:pPr>
+        <w:ind w:left="5040" w:hanging="360"/>
+      </w:pPr>
+    </w:lvl>
+    <w:lvl w:ilvl="7" w:tplc="240A0019" w:tentative="1">
+      <w:start w:val="1"/>
+      <w:numFmt w:val="lowerLetter"/>
+      <w:lvlText w:val="%8."/>
+      <w:lvlJc w:val="left"/>
+      <w:pPr>
+        <w:ind w:left="5760" w:hanging="360"/>
+      </w:pPr>
+    </w:lvl>
+    <w:lvl w:ilvl="8" w:tplc="240A001B" w:tentative="1">
+      <w:start w:val="1"/>
+      <w:numFmt w:val="lowerRoman"/>
+      <w:lvlText w:val="%9."/>
+      <w:lvlJc w:val="right"/>
+      <w:pPr>
+        <w:ind w:left="6480" w:hanging="180"/>
+      </w:pPr>
+    </w:lvl>
+  </w:abstractNum>
+  <w:abstractNum w:abstractNumId="11" w15:restartNumberingAfterBreak="0">
+    <w:nsid w:val="6D26245F"/>
+    <w:multiLevelType w:val="hybridMultilevel"/>
+    <w:tmpl w:val="79D2F586"/>
+    <w:lvl w:ilvl="0" w:tplc="03D663A0">
+      <w:start w:val="1"/>
+      <w:numFmt w:val="decimal"/>
+      <w:lvlText w:val="%1-"/>
+      <w:lvlJc w:val="left"/>
+      <w:pPr>
+        <w:ind w:left="720" w:hanging="360"/>
+      </w:pPr>
+      <w:rPr>
+        <w:rFonts w:hint="default"/>
+      </w:rPr>
+    </w:lvl>
+    <w:lvl w:ilvl="1" w:tplc="240A0019" w:tentative="1">
+      <w:start w:val="1"/>
+      <w:numFmt w:val="lowerLetter"/>
+      <w:lvlText w:val="%2."/>
+      <w:lvlJc w:val="left"/>
+      <w:pPr>
+        <w:ind w:left="1440" w:hanging="360"/>
+      </w:pPr>
+    </w:lvl>
+    <w:lvl w:ilvl="2" w:tplc="240A001B" w:tentative="1">
+      <w:start w:val="1"/>
+      <w:numFmt w:val="lowerRoman"/>
+      <w:lvlText w:val="%3."/>
+      <w:lvlJc w:val="right"/>
+      <w:pPr>
+        <w:ind w:left="2160" w:hanging="180"/>
+      </w:pPr>
+    </w:lvl>
+    <w:lvl w:ilvl="3" w:tplc="240A000F" w:tentative="1">
+      <w:start w:val="1"/>
+      <w:numFmt w:val="decimal"/>
+      <w:lvlText w:val="%4."/>
+      <w:lvlJc w:val="left"/>
+      <w:pPr>
+        <w:ind w:left="2880" w:hanging="360"/>
+      </w:pPr>
+    </w:lvl>
+    <w:lvl w:ilvl="4" w:tplc="240A0019" w:tentative="1">
+      <w:start w:val="1"/>
+      <w:numFmt w:val="lowerLetter"/>
+      <w:lvlText w:val="%5."/>
+      <w:lvlJc w:val="left"/>
+      <w:pPr>
+        <w:ind w:left="3600" w:hanging="360"/>
+      </w:pPr>
+    </w:lvl>
+    <w:lvl w:ilvl="5" w:tplc="240A001B" w:tentative="1">
+      <w:start w:val="1"/>
+      <w:numFmt w:val="lowerRoman"/>
+      <w:lvlText w:val="%6."/>
+      <w:lvlJc w:val="right"/>
+      <w:pPr>
+        <w:ind w:left="4320" w:hanging="180"/>
+      </w:pPr>
+    </w:lvl>
+    <w:lvl w:ilvl="6" w:tplc="240A000F" w:tentative="1">
+      <w:start w:val="1"/>
+      <w:numFmt w:val="decimal"/>
+      <w:lvlText w:val="%7."/>
+      <w:lvlJc w:val="left"/>
+      <w:pPr>
+        <w:ind w:left="5040" w:hanging="360"/>
+      </w:pPr>
+    </w:lvl>
+    <w:lvl w:ilvl="7" w:tplc="240A0019" w:tentative="1">
+      <w:start w:val="1"/>
+      <w:numFmt w:val="lowerLetter"/>
+      <w:lvlText w:val="%8."/>
+      <w:lvlJc w:val="left"/>
+      <w:pPr>
+        <w:ind w:left="5760" w:hanging="360"/>
+      </w:pPr>
+    </w:lvl>
+    <w:lvl w:ilvl="8" w:tplc="240A001B" w:tentative="1">
+      <w:start w:val="1"/>
+      <w:numFmt w:val="lowerRoman"/>
+      <w:lvlText w:val="%9."/>
+      <w:lvlJc w:val="right"/>
+      <w:pPr>
+        <w:ind w:left="6480" w:hanging="180"/>
+      </w:pPr>
+    </w:lvl>
+  </w:abstractNum>
+  <w:abstractNum w:abstractNumId="12" w15:restartNumberingAfterBreak="0">
     <w:nsid w:val="7A0F6751"/>
     <w:multiLevelType w:val="hybridMultilevel"/>
     <w:tmpl w:val="9B101F0A"/>
@@ -1443,7 +2873,7 @@
       </w:rPr>
     </w:lvl>
   </w:abstractNum>
-  <w:abstractNum w:abstractNumId="4" w15:restartNumberingAfterBreak="0">
+  <w:abstractNum w:abstractNumId="13" w15:restartNumberingAfterBreak="0">
     <w:nsid w:val="7FC5720B"/>
     <w:multiLevelType w:val="hybridMultilevel"/>
     <w:tmpl w:val="41E0AE66"/>
@@ -1533,19 +2963,46 @@
     </w:lvl>
   </w:abstractNum>
   <w:num w:numId="1">
+    <w:abstractNumId w:val="13"/>
+  </w:num>
+  <w:num w:numId="2">
+    <w:abstractNumId w:val="1"/>
+  </w:num>
+  <w:num w:numId="3">
+    <w:abstractNumId w:val="6"/>
+  </w:num>
+  <w:num w:numId="4">
+    <w:abstractNumId w:val="12"/>
+  </w:num>
+  <w:num w:numId="5">
+    <w:abstractNumId w:val="9"/>
+  </w:num>
+  <w:num w:numId="6">
     <w:abstractNumId w:val="4"/>
   </w:num>
-  <w:num w:numId="2">
-    <w:abstractNumId w:val="0"/>
+  <w:num w:numId="7">
+    <w:abstractNumId w:val="8"/>
   </w:num>
-  <w:num w:numId="3">
-    <w:abstractNumId w:val="1"/>
-  </w:num>
-  <w:num w:numId="4">
+  <w:num w:numId="8">
     <w:abstractNumId w:val="3"/>
   </w:num>
-  <w:num w:numId="5">
+  <w:num w:numId="9">
     <w:abstractNumId w:val="2"/>
+  </w:num>
+  <w:num w:numId="10">
+    <w:abstractNumId w:val="10"/>
+  </w:num>
+  <w:num w:numId="11">
+    <w:abstractNumId w:val="5"/>
+  </w:num>
+  <w:num w:numId="12">
+    <w:abstractNumId w:val="7"/>
+  </w:num>
+  <w:num w:numId="13">
+    <w:abstractNumId w:val="11"/>
+  </w:num>
+  <w:num w:numId="14">
+    <w:abstractNumId w:val="0"/>
   </w:num>
 </w:numbering>
 </file>
@@ -1987,6 +3444,36 @@
       <w:ind w:left="720"/>
       <w:contextualSpacing/>
     </w:pPr>
+  </w:style>
+  <w:style w:type="paragraph" w:styleId="BalloonText">
+    <w:name w:val="Balloon Text"/>
+    <w:basedOn w:val="Normal"/>
+    <w:link w:val="BalloonTextChar"/>
+    <w:uiPriority w:val="99"/>
+    <w:semiHidden/>
+    <w:unhideWhenUsed/>
+    <w:rsid w:val="00D25B6E"/>
+    <w:pPr>
+      <w:spacing w:after="0" w:line="240" w:lineRule="auto"/>
+    </w:pPr>
+    <w:rPr>
+      <w:rFonts w:ascii="Segoe UI" w:hAnsi="Segoe UI" w:cs="Segoe UI"/>
+      <w:sz w:val="18"/>
+      <w:szCs w:val="18"/>
+    </w:rPr>
+  </w:style>
+  <w:style w:type="character" w:customStyle="1" w:styleId="BalloonTextChar">
+    <w:name w:val="Balloon Text Char"/>
+    <w:basedOn w:val="DefaultParagraphFont"/>
+    <w:link w:val="BalloonText"/>
+    <w:uiPriority w:val="99"/>
+    <w:semiHidden/>
+    <w:rsid w:val="00D25B6E"/>
+    <w:rPr>
+      <w:rFonts w:ascii="Segoe UI" w:hAnsi="Segoe UI" w:cs="Segoe UI"/>
+      <w:sz w:val="18"/>
+      <w:szCs w:val="18"/>
+    </w:rPr>
   </w:style>
 </w:styles>
 </file>
@@ -2565,7 +4052,7 @@
 </file>
 
 <file path=customXml/itemProps4.xml><?xml version="1.0" encoding="utf-8"?>
-<ds:datastoreItem xmlns:ds="http://schemas.openxmlformats.org/officeDocument/2006/customXml" ds:itemID="{78914BC3-FAE4-409F-B0AC-4DC830A7D556}">
+<ds:datastoreItem xmlns:ds="http://schemas.openxmlformats.org/officeDocument/2006/customXml" ds:itemID="{F209BFF6-383A-47F6-96CE-8730AEE1F64C}">
   <ds:schemaRefs>
     <ds:schemaRef ds:uri="http://schemas.openxmlformats.org/officeDocument/2006/bibliography"/>
   </ds:schemaRefs>

</xml_diff>

<commit_message>
MOD ejercicios para practicar
</commit_message>
<xml_diff>
--- a/material/Tecnicas/Ejercicios/EntregableCuento(Enunciado).docx
+++ b/material/Tecnicas/Ejercicios/EntregableCuento(Enunciado).docx
@@ -924,19 +924,7 @@
         <w:rPr>
           <w:lang w:val="es-419"/>
         </w:rPr>
-        <w:t xml:space="preserve">Duración </w:t>
-      </w:r>
-      <w:r>
-        <w:rPr>
-          <w:lang w:val="es-419"/>
-        </w:rPr>
-        <w:t xml:space="preserve">redacción y </w:t>
-      </w:r>
-      <w:r>
-        <w:rPr>
-          <w:lang w:val="es-419"/>
-        </w:rPr>
-        <w:t>ortografía</w:t>
+        <w:t>Duración redacción y ortografía</w:t>
       </w:r>
       <w:r>
         <w:rPr>
@@ -1001,8 +989,6 @@
         </w:rPr>
         <w:t>2</w:t>
       </w:r>
-      <w:bookmarkStart w:id="0" w:name="_GoBack"/>
-      <w:bookmarkEnd w:id="0"/>
       <w:r>
         <w:rPr>
           <w:lang w:val="es-419"/>
@@ -1079,180 +1065,139 @@
         <w:rPr>
           <w:lang w:val="es-419"/>
         </w:rPr>
-        <w:t xml:space="preserve">todos </w:t>
-      </w:r>
-      <w:r>
-        <w:rPr>
-          <w:lang w:val="es-419"/>
-        </w:rPr>
-        <w:t xml:space="preserve">los conceptos </w:t>
-      </w:r>
+        <w:t xml:space="preserve">7 conceptos </w:t>
+      </w:r>
+      <w:r>
+        <w:rPr>
+          <w:lang w:val="es-419"/>
+        </w:rPr>
+        <w:t>de una manera fluida y clara en el cuento</w:t>
+      </w:r>
+    </w:p>
+    <w:p>
+      <w:pPr>
+        <w:rPr>
+          <w:lang w:val="es-419"/>
+        </w:rPr>
+      </w:pPr>
+      <w:r>
+        <w:rPr>
+          <w:lang w:val="es-419"/>
+        </w:rPr>
+        <w:t xml:space="preserve">3- Se incluyen </w:t>
+      </w:r>
+      <w:r>
+        <w:rPr>
+          <w:lang w:val="es-419"/>
+        </w:rPr>
+        <w:t>6</w:t>
+      </w:r>
+      <w:r>
+        <w:rPr>
+          <w:lang w:val="es-419"/>
+        </w:rPr>
+        <w:t xml:space="preserve"> </w:t>
+      </w:r>
+      <w:r>
+        <w:rPr>
+          <w:lang w:val="es-419"/>
+        </w:rPr>
+        <w:t>conceptos</w:t>
+      </w:r>
+      <w:r>
+        <w:rPr>
+          <w:lang w:val="es-419"/>
+        </w:rPr>
+        <w:t xml:space="preserve"> una manera fluida y clara en el cuento</w:t>
+      </w:r>
+    </w:p>
+    <w:p>
+      <w:pPr>
+        <w:rPr>
+          <w:lang w:val="es-419"/>
+        </w:rPr>
+      </w:pPr>
+      <w:r>
+        <w:rPr>
+          <w:lang w:val="es-419"/>
+        </w:rPr>
+        <w:t xml:space="preserve">2- Se incluyen </w:t>
+      </w:r>
+      <w:r>
+        <w:rPr>
+          <w:lang w:val="es-419"/>
+        </w:rPr>
+        <w:t>5 conceptos de manera fluida y clara en el cuento</w:t>
+      </w:r>
+    </w:p>
+    <w:p>
+      <w:pPr>
+        <w:rPr>
+          <w:lang w:val="es-419"/>
+        </w:rPr>
+      </w:pPr>
+      <w:r>
+        <w:rPr>
+          <w:lang w:val="es-419"/>
+        </w:rPr>
+        <w:t>1</w:t>
+      </w:r>
+      <w:r>
+        <w:rPr>
+          <w:lang w:val="es-419"/>
+        </w:rPr>
+        <w:t xml:space="preserve">- Se incluyen </w:t>
+      </w:r>
+      <w:r>
+        <w:rPr>
+          <w:lang w:val="es-419"/>
+        </w:rPr>
+        <w:t>4</w:t>
+      </w:r>
+      <w:r>
+        <w:rPr>
+          <w:lang w:val="es-419"/>
+        </w:rPr>
+        <w:t xml:space="preserve"> conceptos de manera fluida y clara en el cuento</w:t>
+      </w:r>
+    </w:p>
+    <w:p>
+      <w:pPr>
+        <w:rPr>
+          <w:lang w:val="es-419"/>
+        </w:rPr>
+      </w:pPr>
       <w:proofErr w:type="gramStart"/>
       <w:r>
         <w:rPr>
           <w:lang w:val="es-419"/>
         </w:rPr>
-        <w:t>solicitados</w:t>
+        <w:t xml:space="preserve">0  </w:t>
+      </w:r>
+      <w:r>
+        <w:rPr>
+          <w:lang w:val="es-419"/>
+        </w:rPr>
+        <w:t>Se</w:t>
       </w:r>
       <w:proofErr w:type="gramEnd"/>
       <w:r>
         <w:rPr>
           <w:lang w:val="es-419"/>
         </w:rPr>
-        <w:t xml:space="preserve"> aunque la inclusión de alguno de ellos </w:t>
-      </w:r>
-      <w:r>
-        <w:rPr>
-          <w:lang w:val="es-419"/>
-        </w:rPr>
-        <w:t>fue</w:t>
-      </w:r>
-      <w:r>
-        <w:rPr>
-          <w:lang w:val="es-419"/>
-        </w:rPr>
-        <w:t xml:space="preserve"> un poco forzada</w:t>
-      </w:r>
-    </w:p>
-    <w:p>
-      <w:pPr>
-        <w:rPr>
-          <w:lang w:val="es-419"/>
-        </w:rPr>
-      </w:pPr>
-      <w:r>
-        <w:rPr>
-          <w:lang w:val="es-419"/>
-        </w:rPr>
-        <w:t xml:space="preserve">3- Se incluyen </w:t>
-      </w:r>
-      <w:r>
-        <w:rPr>
-          <w:lang w:val="es-419"/>
-        </w:rPr>
-        <w:t xml:space="preserve">entre </w:t>
-      </w:r>
-      <w:r>
-        <w:rPr>
-          <w:lang w:val="es-419"/>
-        </w:rPr>
-        <w:t xml:space="preserve">6 </w:t>
-      </w:r>
-      <w:r>
-        <w:rPr>
-          <w:lang w:val="es-419"/>
-        </w:rPr>
-        <w:t xml:space="preserve">y 7 </w:t>
-      </w:r>
-      <w:r>
-        <w:rPr>
-          <w:lang w:val="es-419"/>
-        </w:rPr>
-        <w:t>de los conceptos solicitados</w:t>
-      </w:r>
-      <w:r>
-        <w:rPr>
-          <w:lang w:val="es-419"/>
-        </w:rPr>
-        <w:t xml:space="preserve"> de manera fluida </w:t>
-      </w:r>
-      <w:proofErr w:type="gramStart"/>
-      <w:r>
-        <w:rPr>
-          <w:lang w:val="es-419"/>
-        </w:rPr>
-        <w:t>o  se</w:t>
-      </w:r>
-      <w:proofErr w:type="gramEnd"/>
-      <w:r>
-        <w:rPr>
-          <w:lang w:val="es-419"/>
-        </w:rPr>
-        <w:t xml:space="preserve"> incluyen todos los conceptos pero la inclusión de la mayoría de conceptos no fue fluida en el marco de la historia</w:t>
-      </w:r>
-    </w:p>
-    <w:p>
-      <w:pPr>
-        <w:rPr>
-          <w:lang w:val="es-419"/>
-        </w:rPr>
-      </w:pPr>
-      <w:r>
-        <w:rPr>
-          <w:lang w:val="es-419"/>
-        </w:rPr>
-        <w:t xml:space="preserve">2- Se incluyen menos de 6 conceptos de los </w:t>
-      </w:r>
-      <w:proofErr w:type="gramStart"/>
-      <w:r>
-        <w:rPr>
-          <w:lang w:val="es-419"/>
-        </w:rPr>
-        <w:t>solicitados</w:t>
-      </w:r>
-      <w:proofErr w:type="gramEnd"/>
-      <w:r>
-        <w:rPr>
-          <w:lang w:val="es-419"/>
-        </w:rPr>
-        <w:t xml:space="preserve"> pero más de 3</w:t>
-      </w:r>
-      <w:r>
-        <w:rPr>
-          <w:lang w:val="es-419"/>
-        </w:rPr>
-        <w:t xml:space="preserve"> de manera fluida</w:t>
-      </w:r>
-      <w:r>
-        <w:rPr>
-          <w:lang w:val="es-419"/>
-        </w:rPr>
-        <w:t xml:space="preserve">, o </w:t>
-      </w:r>
-      <w:r>
-        <w:rPr>
-          <w:lang w:val="es-419"/>
-        </w:rPr>
-        <w:t xml:space="preserve">se incluyen de 6 o 7 </w:t>
-      </w:r>
-      <w:r>
-        <w:rPr>
-          <w:lang w:val="es-419"/>
-        </w:rPr>
-        <w:t xml:space="preserve">los conceptos incluidos </w:t>
-      </w:r>
-      <w:r>
-        <w:rPr>
-          <w:lang w:val="es-419"/>
-        </w:rPr>
-        <w:t xml:space="preserve">pero no están enlazados de manera fluida en el marco de la historia. </w:t>
-      </w:r>
-    </w:p>
-    <w:p>
-      <w:pPr>
-        <w:rPr>
-          <w:lang w:val="es-419"/>
-        </w:rPr>
-      </w:pPr>
-      <w:r>
-        <w:rPr>
-          <w:lang w:val="es-419"/>
-        </w:rPr>
-        <w:t xml:space="preserve">1-Se incluyen solo 3 o menos conceptos de los solicitados, o aunque se incluyeron </w:t>
-      </w:r>
-      <w:proofErr w:type="gramStart"/>
-      <w:r>
-        <w:rPr>
-          <w:lang w:val="es-419"/>
-        </w:rPr>
-        <w:t>entre  y</w:t>
-      </w:r>
-      <w:proofErr w:type="gramEnd"/>
-      <w:r>
-        <w:rPr>
-          <w:lang w:val="es-419"/>
-        </w:rPr>
-        <w:t xml:space="preserve"> 6 conceptos éstos no se enlazaron de manera fluida en el marco de la historia.</w:t>
+        <w:t xml:space="preserve"> incluyen </w:t>
+      </w:r>
+      <w:r>
+        <w:rPr>
+          <w:lang w:val="es-419"/>
+        </w:rPr>
+        <w:t>3  o menos</w:t>
+      </w:r>
+      <w:r>
+        <w:rPr>
+          <w:lang w:val="es-419"/>
+        </w:rPr>
+        <w:t xml:space="preserve"> conceptos de manera fluida y clara en el cuento</w:t>
       </w:r>
     </w:p>
     <w:p>
@@ -1405,6 +1350,12 @@
         </w:rPr>
         <w:t xml:space="preserve"> muy original/novedosa o no esta bien hilada/redactada en términos de su introducción, nudo y desenlace</w:t>
       </w:r>
+      <w:r>
+        <w:rPr>
+          <w:lang w:val="es-419"/>
+        </w:rPr>
+        <w:t xml:space="preserve">, o tiene problemas de redacción graves. </w:t>
+      </w:r>
     </w:p>
     <w:p>
       <w:pPr>
@@ -1474,8 +1425,16 @@
         <w:rPr>
           <w:lang w:val="es-419"/>
         </w:rPr>
-        <w:t xml:space="preserve"> pero tiene faltas ortográficas menores.</w:t>
-      </w:r>
+        <w:t xml:space="preserve"> pero tiene faltas ortográficas menores</w:t>
+      </w:r>
+      <w:r>
+        <w:rPr>
+          <w:lang w:val="es-419"/>
+        </w:rPr>
+        <w:t xml:space="preserve"> </w:t>
+      </w:r>
+      <w:bookmarkStart w:id="0" w:name="_GoBack"/>
+      <w:bookmarkEnd w:id="0"/>
     </w:p>
     <w:p>
       <w:pPr>
@@ -1508,7 +1467,7 @@
         <w:pStyle w:val="ListParagraph"/>
         <w:numPr>
           <w:ilvl w:val="0"/>
-          <w:numId w:val="12"/>
+          <w:numId w:val="15"/>
         </w:numPr>
         <w:rPr>
           <w:lang w:val="es-419"/>
@@ -2092,6 +2051,95 @@
     </w:lvl>
   </w:abstractNum>
   <w:abstractNum w:abstractNumId="5" w15:restartNumberingAfterBreak="0">
+    <w:nsid w:val="289C30B4"/>
+    <w:multiLevelType w:val="hybridMultilevel"/>
+    <w:tmpl w:val="923EB698"/>
+    <w:lvl w:ilvl="0" w:tplc="74A20FE8">
+      <w:start w:val="2"/>
+      <w:numFmt w:val="decimal"/>
+      <w:lvlText w:val="%1-"/>
+      <w:lvlJc w:val="left"/>
+      <w:pPr>
+        <w:ind w:left="720" w:hanging="360"/>
+      </w:pPr>
+      <w:rPr>
+        <w:rFonts w:hint="default"/>
+      </w:rPr>
+    </w:lvl>
+    <w:lvl w:ilvl="1" w:tplc="240A0019" w:tentative="1">
+      <w:start w:val="1"/>
+      <w:numFmt w:val="lowerLetter"/>
+      <w:lvlText w:val="%2."/>
+      <w:lvlJc w:val="left"/>
+      <w:pPr>
+        <w:ind w:left="1440" w:hanging="360"/>
+      </w:pPr>
+    </w:lvl>
+    <w:lvl w:ilvl="2" w:tplc="240A001B" w:tentative="1">
+      <w:start w:val="1"/>
+      <w:numFmt w:val="lowerRoman"/>
+      <w:lvlText w:val="%3."/>
+      <w:lvlJc w:val="right"/>
+      <w:pPr>
+        <w:ind w:left="2160" w:hanging="180"/>
+      </w:pPr>
+    </w:lvl>
+    <w:lvl w:ilvl="3" w:tplc="240A000F" w:tentative="1">
+      <w:start w:val="1"/>
+      <w:numFmt w:val="decimal"/>
+      <w:lvlText w:val="%4."/>
+      <w:lvlJc w:val="left"/>
+      <w:pPr>
+        <w:ind w:left="2880" w:hanging="360"/>
+      </w:pPr>
+    </w:lvl>
+    <w:lvl w:ilvl="4" w:tplc="240A0019" w:tentative="1">
+      <w:start w:val="1"/>
+      <w:numFmt w:val="lowerLetter"/>
+      <w:lvlText w:val="%5."/>
+      <w:lvlJc w:val="left"/>
+      <w:pPr>
+        <w:ind w:left="3600" w:hanging="360"/>
+      </w:pPr>
+    </w:lvl>
+    <w:lvl w:ilvl="5" w:tplc="240A001B" w:tentative="1">
+      <w:start w:val="1"/>
+      <w:numFmt w:val="lowerRoman"/>
+      <w:lvlText w:val="%6."/>
+      <w:lvlJc w:val="right"/>
+      <w:pPr>
+        <w:ind w:left="4320" w:hanging="180"/>
+      </w:pPr>
+    </w:lvl>
+    <w:lvl w:ilvl="6" w:tplc="240A000F" w:tentative="1">
+      <w:start w:val="1"/>
+      <w:numFmt w:val="decimal"/>
+      <w:lvlText w:val="%7."/>
+      <w:lvlJc w:val="left"/>
+      <w:pPr>
+        <w:ind w:left="5040" w:hanging="360"/>
+      </w:pPr>
+    </w:lvl>
+    <w:lvl w:ilvl="7" w:tplc="240A0019" w:tentative="1">
+      <w:start w:val="1"/>
+      <w:numFmt w:val="lowerLetter"/>
+      <w:lvlText w:val="%8."/>
+      <w:lvlJc w:val="left"/>
+      <w:pPr>
+        <w:ind w:left="5760" w:hanging="360"/>
+      </w:pPr>
+    </w:lvl>
+    <w:lvl w:ilvl="8" w:tplc="240A001B" w:tentative="1">
+      <w:start w:val="1"/>
+      <w:numFmt w:val="lowerRoman"/>
+      <w:lvlText w:val="%9."/>
+      <w:lvlJc w:val="right"/>
+      <w:pPr>
+        <w:ind w:left="6480" w:hanging="180"/>
+      </w:pPr>
+    </w:lvl>
+  </w:abstractNum>
+  <w:abstractNum w:abstractNumId="6" w15:restartNumberingAfterBreak="0">
     <w:nsid w:val="30F03455"/>
     <w:multiLevelType w:val="hybridMultilevel"/>
     <w:tmpl w:val="1996EC58"/>
@@ -2179,7 +2227,7 @@
       </w:pPr>
     </w:lvl>
   </w:abstractNum>
-  <w:abstractNum w:abstractNumId="6" w15:restartNumberingAfterBreak="0">
+  <w:abstractNum w:abstractNumId="7" w15:restartNumberingAfterBreak="0">
     <w:nsid w:val="33BA2DE1"/>
     <w:multiLevelType w:val="hybridMultilevel"/>
     <w:tmpl w:val="A2AE8E70"/>
@@ -2292,7 +2340,7 @@
       </w:rPr>
     </w:lvl>
   </w:abstractNum>
-  <w:abstractNum w:abstractNumId="7" w15:restartNumberingAfterBreak="0">
+  <w:abstractNum w:abstractNumId="8" w15:restartNumberingAfterBreak="0">
     <w:nsid w:val="340B383F"/>
     <w:multiLevelType w:val="hybridMultilevel"/>
     <w:tmpl w:val="FA76349C"/>
@@ -2380,7 +2428,7 @@
       </w:pPr>
     </w:lvl>
   </w:abstractNum>
-  <w:abstractNum w:abstractNumId="8" w15:restartNumberingAfterBreak="0">
+  <w:abstractNum w:abstractNumId="9" w15:restartNumberingAfterBreak="0">
     <w:nsid w:val="4C0F3103"/>
     <w:multiLevelType w:val="hybridMultilevel"/>
     <w:tmpl w:val="AD146BA2"/>
@@ -2469,7 +2517,7 @@
       </w:pPr>
     </w:lvl>
   </w:abstractNum>
-  <w:abstractNum w:abstractNumId="9" w15:restartNumberingAfterBreak="0">
+  <w:abstractNum w:abstractNumId="10" w15:restartNumberingAfterBreak="0">
     <w:nsid w:val="5B99537E"/>
     <w:multiLevelType w:val="hybridMultilevel"/>
     <w:tmpl w:val="9028B116"/>
@@ -2582,7 +2630,7 @@
       </w:rPr>
     </w:lvl>
   </w:abstractNum>
-  <w:abstractNum w:abstractNumId="10" w15:restartNumberingAfterBreak="0">
+  <w:abstractNum w:abstractNumId="11" w15:restartNumberingAfterBreak="0">
     <w:nsid w:val="5E6B72CB"/>
     <w:multiLevelType w:val="hybridMultilevel"/>
     <w:tmpl w:val="C8A01CA4"/>
@@ -2671,7 +2719,7 @@
       </w:pPr>
     </w:lvl>
   </w:abstractNum>
-  <w:abstractNum w:abstractNumId="11" w15:restartNumberingAfterBreak="0">
+  <w:abstractNum w:abstractNumId="12" w15:restartNumberingAfterBreak="0">
     <w:nsid w:val="6D26245F"/>
     <w:multiLevelType w:val="hybridMultilevel"/>
     <w:tmpl w:val="79D2F586"/>
@@ -2760,7 +2808,7 @@
       </w:pPr>
     </w:lvl>
   </w:abstractNum>
-  <w:abstractNum w:abstractNumId="12" w15:restartNumberingAfterBreak="0">
+  <w:abstractNum w:abstractNumId="13" w15:restartNumberingAfterBreak="0">
     <w:nsid w:val="7A0F6751"/>
     <w:multiLevelType w:val="hybridMultilevel"/>
     <w:tmpl w:val="9B101F0A"/>
@@ -2873,7 +2921,7 @@
       </w:rPr>
     </w:lvl>
   </w:abstractNum>
-  <w:abstractNum w:abstractNumId="13" w15:restartNumberingAfterBreak="0">
+  <w:abstractNum w:abstractNumId="14" w15:restartNumberingAfterBreak="0">
     <w:nsid w:val="7FC5720B"/>
     <w:multiLevelType w:val="hybridMultilevel"/>
     <w:tmpl w:val="41E0AE66"/>
@@ -2963,25 +3011,25 @@
     </w:lvl>
   </w:abstractNum>
   <w:num w:numId="1">
-    <w:abstractNumId w:val="13"/>
+    <w:abstractNumId w:val="14"/>
   </w:num>
   <w:num w:numId="2">
     <w:abstractNumId w:val="1"/>
   </w:num>
   <w:num w:numId="3">
-    <w:abstractNumId w:val="6"/>
+    <w:abstractNumId w:val="7"/>
   </w:num>
   <w:num w:numId="4">
-    <w:abstractNumId w:val="12"/>
+    <w:abstractNumId w:val="13"/>
   </w:num>
   <w:num w:numId="5">
-    <w:abstractNumId w:val="9"/>
+    <w:abstractNumId w:val="10"/>
   </w:num>
   <w:num w:numId="6">
     <w:abstractNumId w:val="4"/>
   </w:num>
   <w:num w:numId="7">
-    <w:abstractNumId w:val="8"/>
+    <w:abstractNumId w:val="9"/>
   </w:num>
   <w:num w:numId="8">
     <w:abstractNumId w:val="3"/>
@@ -2990,19 +3038,22 @@
     <w:abstractNumId w:val="2"/>
   </w:num>
   <w:num w:numId="10">
-    <w:abstractNumId w:val="10"/>
+    <w:abstractNumId w:val="11"/>
   </w:num>
   <w:num w:numId="11">
-    <w:abstractNumId w:val="5"/>
+    <w:abstractNumId w:val="6"/>
   </w:num>
   <w:num w:numId="12">
-    <w:abstractNumId w:val="7"/>
+    <w:abstractNumId w:val="8"/>
   </w:num>
   <w:num w:numId="13">
-    <w:abstractNumId w:val="11"/>
+    <w:abstractNumId w:val="12"/>
   </w:num>
   <w:num w:numId="14">
     <w:abstractNumId w:val="0"/>
+  </w:num>
+  <w:num w:numId="15">
+    <w:abstractNumId w:val="5"/>
   </w:num>
 </w:numbering>
 </file>
@@ -3774,9 +3825,12 @@
 </file>
 
 <file path=customXml/item1.xml><?xml version="1.0" encoding="utf-8"?>
-<p:properties xmlns:p="http://schemas.microsoft.com/office/2006/metadata/properties" xmlns:xsi="http://www.w3.org/2001/XMLSchema-instance" xmlns:pc="http://schemas.microsoft.com/office/infopath/2007/PartnerControls">
-  <documentManagement/>
-</p:properties>
+<?mso-contentType ?>
+<FormTemplates xmlns="http://schemas.microsoft.com/sharepoint/v3/contenttype/forms">
+  <Display>DocumentLibraryForm</Display>
+  <Edit>DocumentLibraryForm</Edit>
+  <New>DocumentLibraryForm</New>
+</FormTemplates>
 </file>
 
 <file path=customXml/item2.xml><?xml version="1.0" encoding="utf-8"?>
@@ -4003,12 +4057,9 @@
 </file>
 
 <file path=customXml/item3.xml><?xml version="1.0" encoding="utf-8"?>
-<?mso-contentType ?>
-<FormTemplates xmlns="http://schemas.microsoft.com/sharepoint/v3/contenttype/forms">
-  <Display>DocumentLibraryForm</Display>
-  <Edit>DocumentLibraryForm</Edit>
-  <New>DocumentLibraryForm</New>
-</FormTemplates>
+<p:properties xmlns:p="http://schemas.microsoft.com/office/2006/metadata/properties" xmlns:xsi="http://www.w3.org/2001/XMLSchema-instance" xmlns:pc="http://schemas.microsoft.com/office/infopath/2007/PartnerControls">
+  <documentManagement/>
+</p:properties>
 </file>
 
 <file path=customXml/item4.xml><?xml version="1.0" encoding="utf-8"?>
@@ -4016,10 +4067,9 @@
 </file>
 
 <file path=customXml/itemProps1.xml><?xml version="1.0" encoding="utf-8"?>
-<ds:datastoreItem xmlns:ds="http://schemas.openxmlformats.org/officeDocument/2006/customXml" ds:itemID="{E0A67FF0-81BB-464C-997D-F416612DA435}">
+<ds:datastoreItem xmlns:ds="http://schemas.openxmlformats.org/officeDocument/2006/customXml" ds:itemID="{DF608310-FD1E-4A9E-AE86-2761E26F9D9A}">
   <ds:schemaRefs>
-    <ds:schemaRef ds:uri="http://schemas.microsoft.com/office/2006/metadata/properties"/>
-    <ds:schemaRef ds:uri="http://schemas.microsoft.com/office/infopath/2007/PartnerControls"/>
+    <ds:schemaRef ds:uri="http://schemas.microsoft.com/sharepoint/v3/contenttype/forms"/>
   </ds:schemaRefs>
 </ds:datastoreItem>
 </file>
@@ -4044,15 +4094,16 @@
 </file>
 
 <file path=customXml/itemProps3.xml><?xml version="1.0" encoding="utf-8"?>
-<ds:datastoreItem xmlns:ds="http://schemas.openxmlformats.org/officeDocument/2006/customXml" ds:itemID="{DF608310-FD1E-4A9E-AE86-2761E26F9D9A}">
+<ds:datastoreItem xmlns:ds="http://schemas.openxmlformats.org/officeDocument/2006/customXml" ds:itemID="{E0A67FF0-81BB-464C-997D-F416612DA435}">
   <ds:schemaRefs>
-    <ds:schemaRef ds:uri="http://schemas.microsoft.com/sharepoint/v3/contenttype/forms"/>
+    <ds:schemaRef ds:uri="http://schemas.microsoft.com/office/2006/metadata/properties"/>
+    <ds:schemaRef ds:uri="http://schemas.microsoft.com/office/infopath/2007/PartnerControls"/>
   </ds:schemaRefs>
 </ds:datastoreItem>
 </file>
 
 <file path=customXml/itemProps4.xml><?xml version="1.0" encoding="utf-8"?>
-<ds:datastoreItem xmlns:ds="http://schemas.openxmlformats.org/officeDocument/2006/customXml" ds:itemID="{F209BFF6-383A-47F6-96CE-8730AEE1F64C}">
+<ds:datastoreItem xmlns:ds="http://schemas.openxmlformats.org/officeDocument/2006/customXml" ds:itemID="{5B52B688-FF1D-4657-BE00-0EF3FDB9B596}">
   <ds:schemaRefs>
     <ds:schemaRef ds:uri="http://schemas.openxmlformats.org/officeDocument/2006/bibliography"/>
   </ds:schemaRefs>

</xml_diff>

<commit_message>
NEW: material sobre ordenamientos
</commit_message>
<xml_diff>
--- a/material/Tecnicas/Ejercicios/EntregableCuento(Enunciado).docx
+++ b/material/Tecnicas/Ejercicios/EntregableCuento(Enunciado).docx
@@ -791,29 +791,13 @@
           <w:lang w:val="es-419"/>
         </w:rPr>
       </w:pPr>
-      <w:r>
-        <w:rPr>
-          <w:lang w:val="es-419"/>
-        </w:rPr>
-        <w:t xml:space="preserve"> </w:t>
-      </w:r>
-      <w:r>
-        <w:rPr>
-          <w:lang w:val="es-419"/>
-        </w:rPr>
-        <w:t>P</w:t>
-      </w:r>
-      <w:r>
-        <w:rPr>
-          <w:lang w:val="es-419"/>
-        </w:rPr>
-        <w:t xml:space="preserve">resentación: </w:t>
-      </w:r>
-      <w:r>
-        <w:rPr>
-          <w:lang w:val="es-419"/>
-        </w:rPr>
-        <w:t xml:space="preserve">por definir según sigan las condiciones académicas.  Les estaré informando. </w:t>
+      <w:bookmarkStart w:id="0" w:name="_GoBack"/>
+      <w:bookmarkEnd w:id="0"/>
+      <w:r>
+        <w:rPr>
+          <w:lang w:val="es-419"/>
+        </w:rPr>
+        <w:t xml:space="preserve">Dos décimas al proyecto final para los mejores cuentos. </w:t>
       </w:r>
     </w:p>
     <w:p>
@@ -1065,13 +1049,7 @@
         <w:rPr>
           <w:lang w:val="es-419"/>
         </w:rPr>
-        <w:t xml:space="preserve">7 conceptos </w:t>
-      </w:r>
-      <w:r>
-        <w:rPr>
-          <w:lang w:val="es-419"/>
-        </w:rPr>
-        <w:t>de una manera fluida y clara en el cuento</w:t>
+        <w:t>7 conceptos de una manera fluida y clara en el cuento</w:t>
       </w:r>
     </w:p>
     <w:p>
@@ -1102,13 +1080,7 @@
         <w:rPr>
           <w:lang w:val="es-419"/>
         </w:rPr>
-        <w:t>conceptos</w:t>
-      </w:r>
-      <w:r>
-        <w:rPr>
-          <w:lang w:val="es-419"/>
-        </w:rPr>
-        <w:t xml:space="preserve"> una manera fluida y clara en el cuento</w:t>
+        <w:t>conceptos una manera fluida y clara en el cuento</w:t>
       </w:r>
     </w:p>
     <w:p>
@@ -1140,25 +1112,7 @@
         <w:rPr>
           <w:lang w:val="es-419"/>
         </w:rPr>
-        <w:t>1</w:t>
-      </w:r>
-      <w:r>
-        <w:rPr>
-          <w:lang w:val="es-419"/>
-        </w:rPr>
-        <w:t xml:space="preserve">- Se incluyen </w:t>
-      </w:r>
-      <w:r>
-        <w:rPr>
-          <w:lang w:val="es-419"/>
-        </w:rPr>
-        <w:t>4</w:t>
-      </w:r>
-      <w:r>
-        <w:rPr>
-          <w:lang w:val="es-419"/>
-        </w:rPr>
-        <w:t xml:space="preserve"> conceptos de manera fluida y clara en el cuento</w:t>
+        <w:t>1- Se incluyen 4 conceptos de manera fluida y clara en el cuento</w:t>
       </w:r>
     </w:p>
     <w:p>
@@ -1172,32 +1126,14 @@
         <w:rPr>
           <w:lang w:val="es-419"/>
         </w:rPr>
-        <w:t xml:space="preserve">0  </w:t>
-      </w:r>
-      <w:r>
-        <w:rPr>
-          <w:lang w:val="es-419"/>
-        </w:rPr>
-        <w:t>Se</w:t>
+        <w:t>0  Se</w:t>
       </w:r>
       <w:proofErr w:type="gramEnd"/>
       <w:r>
         <w:rPr>
           <w:lang w:val="es-419"/>
         </w:rPr>
-        <w:t xml:space="preserve"> incluyen </w:t>
-      </w:r>
-      <w:r>
-        <w:rPr>
-          <w:lang w:val="es-419"/>
-        </w:rPr>
-        <w:t>3  o menos</w:t>
-      </w:r>
-      <w:r>
-        <w:rPr>
-          <w:lang w:val="es-419"/>
-        </w:rPr>
-        <w:t xml:space="preserve"> conceptos de manera fluida y clara en el cuento</w:t>
+        <w:t xml:space="preserve"> incluyen 3  o menos conceptos de manera fluida y clara en el cuento</w:t>
       </w:r>
     </w:p>
     <w:p>
@@ -1433,8 +1369,6 @@
         </w:rPr>
         <w:t xml:space="preserve"> </w:t>
       </w:r>
-      <w:bookmarkStart w:id="0" w:name="_GoBack"/>
-      <w:bookmarkEnd w:id="0"/>
     </w:p>
     <w:p>
       <w:pPr>
@@ -3825,15 +3759,6 @@
 </file>
 
 <file path=customXml/item1.xml><?xml version="1.0" encoding="utf-8"?>
-<?mso-contentType ?>
-<FormTemplates xmlns="http://schemas.microsoft.com/sharepoint/v3/contenttype/forms">
-  <Display>DocumentLibraryForm</Display>
-  <Edit>DocumentLibraryForm</Edit>
-  <New>DocumentLibraryForm</New>
-</FormTemplates>
-</file>
-
-<file path=customXml/item2.xml><?xml version="1.0" encoding="utf-8"?>
 <ct:contentTypeSchema xmlns:ct="http://schemas.microsoft.com/office/2006/metadata/contentType" xmlns:ma="http://schemas.microsoft.com/office/2006/metadata/properties/metaAttributes" ct:_="" ma:_="" ma:contentTypeName="Document" ma:contentTypeID="0x0101009CC503AE44150446BCF7C4E3F5423A39" ma:contentTypeVersion="13" ma:contentTypeDescription="Create a new document." ma:contentTypeScope="" ma:versionID="e58ce4c573b93837c80373d6362ce550">
   <xsd:schema xmlns:xsd="http://www.w3.org/2001/XMLSchema" xmlns:xs="http://www.w3.org/2001/XMLSchema" xmlns:p="http://schemas.microsoft.com/office/2006/metadata/properties" xmlns:ns3="7a9c2f9c-744e-44ce-b8c5-c94a4ebb47ca" xmlns:ns4="7cfc4164-0316-4449-9596-ae07641acc76" targetNamespace="http://schemas.microsoft.com/office/2006/metadata/properties" ma:root="true" ma:fieldsID="16d5308846876a719476d3057b92b54e" ns3:_="" ns4:_="">
     <xsd:import namespace="7a9c2f9c-744e-44ce-b8c5-c94a4ebb47ca"/>
@@ -4056,6 +3981,15 @@
 </ct:contentTypeSchema>
 </file>
 
+<file path=customXml/item2.xml><?xml version="1.0" encoding="utf-8"?>
+<?mso-contentType ?>
+<FormTemplates xmlns="http://schemas.microsoft.com/sharepoint/v3/contenttype/forms">
+  <Display>DocumentLibraryForm</Display>
+  <Edit>DocumentLibraryForm</Edit>
+  <New>DocumentLibraryForm</New>
+</FormTemplates>
+</file>
+
 <file path=customXml/item3.xml><?xml version="1.0" encoding="utf-8"?>
 <p:properties xmlns:p="http://schemas.microsoft.com/office/2006/metadata/properties" xmlns:xsi="http://www.w3.org/2001/XMLSchema-instance" xmlns:pc="http://schemas.microsoft.com/office/infopath/2007/PartnerControls">
   <documentManagement/>
@@ -4067,14 +4001,6 @@
 </file>
 
 <file path=customXml/itemProps1.xml><?xml version="1.0" encoding="utf-8"?>
-<ds:datastoreItem xmlns:ds="http://schemas.openxmlformats.org/officeDocument/2006/customXml" ds:itemID="{DF608310-FD1E-4A9E-AE86-2761E26F9D9A}">
-  <ds:schemaRefs>
-    <ds:schemaRef ds:uri="http://schemas.microsoft.com/sharepoint/v3/contenttype/forms"/>
-  </ds:schemaRefs>
-</ds:datastoreItem>
-</file>
-
-<file path=customXml/itemProps2.xml><?xml version="1.0" encoding="utf-8"?>
 <ds:datastoreItem xmlns:ds="http://schemas.openxmlformats.org/officeDocument/2006/customXml" ds:itemID="{38BAF940-3D45-45F9-A594-34235517DF5F}">
   <ds:schemaRefs>
     <ds:schemaRef ds:uri="http://schemas.microsoft.com/office/2006/metadata/contentType"/>
@@ -4093,6 +4019,14 @@
 </ds:datastoreItem>
 </file>
 
+<file path=customXml/itemProps2.xml><?xml version="1.0" encoding="utf-8"?>
+<ds:datastoreItem xmlns:ds="http://schemas.openxmlformats.org/officeDocument/2006/customXml" ds:itemID="{DF608310-FD1E-4A9E-AE86-2761E26F9D9A}">
+  <ds:schemaRefs>
+    <ds:schemaRef ds:uri="http://schemas.microsoft.com/sharepoint/v3/contenttype/forms"/>
+  </ds:schemaRefs>
+</ds:datastoreItem>
+</file>
+
 <file path=customXml/itemProps3.xml><?xml version="1.0" encoding="utf-8"?>
 <ds:datastoreItem xmlns:ds="http://schemas.openxmlformats.org/officeDocument/2006/customXml" ds:itemID="{E0A67FF0-81BB-464C-997D-F416612DA435}">
   <ds:schemaRefs>
@@ -4103,7 +4037,7 @@
 </file>
 
 <file path=customXml/itemProps4.xml><?xml version="1.0" encoding="utf-8"?>
-<ds:datastoreItem xmlns:ds="http://schemas.openxmlformats.org/officeDocument/2006/customXml" ds:itemID="{5B52B688-FF1D-4657-BE00-0EF3FDB9B596}">
+<ds:datastoreItem xmlns:ds="http://schemas.openxmlformats.org/officeDocument/2006/customXml" ds:itemID="{8B61FF82-C08B-40D1-B920-BE5317672899}">
   <ds:schemaRefs>
     <ds:schemaRef ds:uri="http://schemas.openxmlformats.org/officeDocument/2006/bibliography"/>
   </ds:schemaRefs>

</xml_diff>